<commit_message>
Update for Tue Mar 29 14:18:52 2022
</commit_message>
<xml_diff>
--- a/distros/M/MsOffice-Word-Template/t/etc/tt2_template.docx
+++ b/distros/M/MsOffice-Word-Template/t/etc/tt2_template.docx
@@ -3,35 +3,163 @@
 <w:document xmlns:wpc="http://schemas.microsoft.com/office/word/2010/wordprocessingCanvas" xmlns:cx="http://schemas.microsoft.com/office/drawing/2014/chartex" xmlns:cx1="http://schemas.microsoft.com/office/drawing/2015/9/8/chartex" xmlns:mc="http://schemas.openxmlformats.org/markup-compatibility/2006" xmlns:o="urn:schemas-microsoft-com:office:office" xmlns:r="http://schemas.openxmlformats.org/officeDocument/2006/relationships" xmlns:m="http://schemas.openxmlformats.org/officeDocument/2006/math" xmlns:v="urn:schemas-microsoft-com:vml" xmlns:wp14="http://schemas.microsoft.com/office/word/2010/wordprocessingDrawing" xmlns:wp="http://schemas.openxmlformats.org/drawingml/2006/wordprocessingDrawing" xmlns:w10="urn:schemas-microsoft-com:office:word" xmlns:w="http://schemas.openxmlformats.org/wordprocessingml/2006/main" xmlns:w14="http://schemas.microsoft.com/office/word/2010/wordml" xmlns:w15="http://schemas.microsoft.com/office/word/2012/wordml" xmlns:w16se="http://schemas.microsoft.com/office/word/2015/wordml/symex" xmlns:wpg="http://schemas.microsoft.com/office/word/2010/wordprocessingGroup" xmlns:wpi="http://schemas.microsoft.com/office/word/2010/wordprocessingInk" xmlns:wne="http://schemas.microsoft.com/office/word/2006/wordml" xmlns:wps="http://schemas.microsoft.com/office/word/2010/wordprocessingShape" mc:Ignorable="w14 w15 w16se wp14">
   <w:body>
     <w:p>
+      <w:r>
+        <w:rPr>
+          <w:highlight w:val="yellow"/>
+        </w:rPr>
+        <w:br/>
+      </w:r>
+      <w:r>
+        <w:rPr>
+          <w:highlight w:val="green"/>
+        </w:rPr>
+        <w:t>WRAPPER</w:t>
+      </w:r>
+      <w:r>
+        <w:rPr>
+          <w:highlight w:val="green"/>
+        </w:rPr>
+        <w:t xml:space="preserve"> </w:t>
+      </w:r>
+      <w:proofErr w:type="spellStart"/>
+      <w:r>
+        <w:rPr>
+          <w:highlight w:val="green"/>
+        </w:rPr>
+        <w:t>field</w:t>
+      </w:r>
+      <w:proofErr w:type="spellEnd"/>
+      <w:r>
+        <w:rPr>
+          <w:highlight w:val="green"/>
+        </w:rPr>
+        <w:t xml:space="preserve"> code</w:t>
+      </w:r>
+      <w:r>
+        <w:rPr>
+          <w:highlight w:val="green"/>
+        </w:rPr>
+        <w:t>="TOC \o \"1-3\" \h \z \</w:t>
+      </w:r>
+      <w:proofErr w:type="spellStart"/>
+      <w:r>
+        <w:rPr>
+          <w:highlight w:val="green"/>
+        </w:rPr>
+        <w:t>u"</w:t>
+      </w:r>
+      <w:bookmarkStart w:id="0" w:name="_GoBack"/>
+      <w:r>
+        <w:rPr>
+          <w:b/>
+        </w:rPr>
+        <w:t>Table</w:t>
+      </w:r>
+      <w:proofErr w:type="spellEnd"/>
+      <w:r>
+        <w:rPr>
+          <w:b/>
+        </w:rPr>
+        <w:t xml:space="preserve"> of contents – </w:t>
+      </w:r>
+      <w:proofErr w:type="spellStart"/>
+      <w:r>
+        <w:rPr>
+          <w:b/>
+        </w:rPr>
+        <w:t>press</w:t>
+      </w:r>
+      <w:proofErr w:type="spellEnd"/>
+      <w:r>
+        <w:rPr>
+          <w:b/>
+        </w:rPr>
+        <w:t xml:space="preserve"> F9 to </w:t>
+      </w:r>
+      <w:proofErr w:type="spellStart"/>
+      <w:r>
+        <w:rPr>
+          <w:b/>
+        </w:rPr>
+        <w:t>update</w:t>
+      </w:r>
+      <w:bookmarkEnd w:id="0"/>
+      <w:r>
+        <w:rPr>
+          <w:highlight w:val="green"/>
+        </w:rPr>
+        <w:t>END</w:t>
+      </w:r>
+      <w:proofErr w:type="spellEnd"/>
+    </w:p>
+    <w:p>
       <w:pPr>
         <w:pStyle w:val="Titre1"/>
       </w:pPr>
-      <w:r>
-        <w:t>Testing templates</w:t>
-      </w:r>
+      <w:proofErr w:type="spellStart"/>
+      <w:r>
+        <w:t>Testing</w:t>
+      </w:r>
+      <w:proofErr w:type="spellEnd"/>
+      <w:r>
+        <w:t xml:space="preserve"> </w:t>
+      </w:r>
+      <w:proofErr w:type="spellStart"/>
+      <w:r>
+        <w:t>templates</w:t>
+      </w:r>
+      <w:proofErr w:type="spellEnd"/>
     </w:p>
     <w:p/>
     <w:p>
       <w:r>
         <w:t xml:space="preserve">Hello, </w:t>
       </w:r>
+      <w:proofErr w:type="spellStart"/>
       <w:r>
         <w:rPr>
           <w:highlight w:val="yellow"/>
         </w:rPr>
         <w:t>foo</w:t>
       </w:r>
+      <w:proofErr w:type="spellEnd"/>
     </w:p>
     <w:p>
       <w:r>
-        <w:t xml:space="preserve">This is a nice template for </w:t>
-      </w:r>
+        <w:t xml:space="preserve">This </w:t>
+      </w:r>
+      <w:proofErr w:type="spellStart"/>
+      <w:r>
+        <w:t>is</w:t>
+      </w:r>
+      <w:proofErr w:type="spellEnd"/>
+      <w:r>
+        <w:t xml:space="preserve"> a </w:t>
+      </w:r>
+      <w:proofErr w:type="spellStart"/>
+      <w:r>
+        <w:t>nice</w:t>
+      </w:r>
+      <w:proofErr w:type="spellEnd"/>
+      <w:r>
+        <w:t xml:space="preserve"> </w:t>
+      </w:r>
+      <w:proofErr w:type="spellStart"/>
+      <w:r>
+        <w:t>template</w:t>
+      </w:r>
+      <w:proofErr w:type="spellEnd"/>
+      <w:r>
+        <w:t xml:space="preserve"> for </w:t>
+      </w:r>
+      <w:proofErr w:type="spellStart"/>
       <w:r>
         <w:rPr>
           <w:highlight w:val="yellow"/>
         </w:rPr>
         <w:t>foo</w:t>
       </w:r>
+      <w:proofErr w:type="spellEnd"/>
       <w:r>
         <w:t xml:space="preserve"> and </w:t>
       </w:r>
@@ -46,12 +174,381 @@
       </w:r>
     </w:p>
     <w:p>
-      <w:r>
-        <w:rPr>
-          <w:highlight w:val="green"/>
-        </w:rPr>
-        <w:t>FOREACH item IN list</w:t>
-      </w:r>
+      <w:proofErr w:type="spellStart"/>
+      <w:r>
+        <w:t>Here</w:t>
+      </w:r>
+      <w:proofErr w:type="spellEnd"/>
+      <w:r>
+        <w:t xml:space="preserve"> </w:t>
+      </w:r>
+      <w:r>
+        <w:t xml:space="preserve">are links </w:t>
+      </w:r>
+      <w:proofErr w:type="gramStart"/>
+      <w:r>
+        <w:t xml:space="preserve">to </w:t>
+      </w:r>
+      <w:r>
+        <w:t xml:space="preserve"> </w:t>
+      </w:r>
+      <w:r>
+        <w:rPr>
+          <w:highlight w:val="green"/>
+        </w:rPr>
+        <w:t>W</w:t>
+      </w:r>
+      <w:r>
+        <w:rPr>
+          <w:highlight w:val="green"/>
+        </w:rPr>
+        <w:t>RAPPER</w:t>
+      </w:r>
+      <w:proofErr w:type="gramEnd"/>
+      <w:r>
+        <w:rPr>
+          <w:highlight w:val="green"/>
+        </w:rPr>
+        <w:t xml:space="preserve"> </w:t>
+      </w:r>
+      <w:proofErr w:type="spellStart"/>
+      <w:r>
+        <w:rPr>
+          <w:highlight w:val="green"/>
+        </w:rPr>
+        <w:t>link_to_</w:t>
+      </w:r>
+      <w:r>
+        <w:rPr>
+          <w:highlight w:val="green"/>
+        </w:rPr>
+        <w:t>bookmark</w:t>
+      </w:r>
+      <w:proofErr w:type="spellEnd"/>
+      <w:r>
+        <w:rPr>
+          <w:highlight w:val="green"/>
+        </w:rPr>
+        <w:t xml:space="preserve"> </w:t>
+      </w:r>
+      <w:proofErr w:type="spellStart"/>
+      <w:r>
+        <w:rPr>
+          <w:highlight w:val="green"/>
+        </w:rPr>
+        <w:t>name</w:t>
+      </w:r>
+      <w:proofErr w:type="spellEnd"/>
+      <w:r>
+        <w:rPr>
+          <w:highlight w:val="green"/>
+        </w:rPr>
+        <w:t>="bkm</w:t>
+      </w:r>
+      <w:r>
+        <w:rPr>
+          <w:highlight w:val="green"/>
+        </w:rPr>
+        <w:t>1</w:t>
+      </w:r>
+      <w:r>
+        <w:rPr>
+          <w:highlight w:val="green"/>
+        </w:rPr>
+        <w:t>"</w:t>
+      </w:r>
+      <w:r>
+        <w:rPr>
+          <w:highlight w:val="green"/>
+        </w:rPr>
+        <w:t xml:space="preserve"> </w:t>
+      </w:r>
+      <w:proofErr w:type="spellStart"/>
+      <w:r>
+        <w:rPr>
+          <w:highlight w:val="green"/>
+        </w:rPr>
+        <w:t>tooltip</w:t>
+      </w:r>
+      <w:proofErr w:type="spellEnd"/>
+      <w:r>
+        <w:rPr>
+          <w:highlight w:val="green"/>
+        </w:rPr>
+        <w:t>="</w:t>
+      </w:r>
+      <w:proofErr w:type="spellStart"/>
+      <w:r>
+        <w:rPr>
+          <w:highlight w:val="green"/>
+        </w:rPr>
+        <w:t>yes</w:t>
+      </w:r>
+      <w:proofErr w:type="spellEnd"/>
+      <w:r>
+        <w:rPr>
+          <w:highlight w:val="green"/>
+        </w:rPr>
+        <w:t xml:space="preserve"> </w:t>
+      </w:r>
+      <w:proofErr w:type="spellStart"/>
+      <w:r>
+        <w:rPr>
+          <w:highlight w:val="green"/>
+        </w:rPr>
+        <w:t>you</w:t>
+      </w:r>
+      <w:proofErr w:type="spellEnd"/>
+      <w:r>
+        <w:rPr>
+          <w:highlight w:val="green"/>
+        </w:rPr>
+        <w:t xml:space="preserve"> </w:t>
+      </w:r>
+      <w:proofErr w:type="spellStart"/>
+      <w:r>
+        <w:rPr>
+          <w:highlight w:val="green"/>
+        </w:rPr>
+        <w:t>can</w:t>
+      </w:r>
+      <w:proofErr w:type="spellEnd"/>
+      <w:r>
+        <w:rPr>
+          <w:highlight w:val="green"/>
+        </w:rPr>
+        <w:t xml:space="preserve"> </w:t>
+      </w:r>
+      <w:proofErr w:type="spellStart"/>
+      <w:r>
+        <w:rPr>
+          <w:highlight w:val="green"/>
+        </w:rPr>
+        <w:t>click</w:t>
+      </w:r>
+      <w:r>
+        <w:rPr>
+          <w:highlight w:val="green"/>
+        </w:rPr>
+        <w:t>"</w:t>
+      </w:r>
+      <w:r>
+        <w:rPr>
+          <w:rStyle w:val="Lienhypertexte"/>
+        </w:rPr>
+        <w:t>first</w:t>
+      </w:r>
+      <w:r>
+        <w:rPr>
+          <w:highlight w:val="green"/>
+        </w:rPr>
+        <w:t>E</w:t>
+      </w:r>
+      <w:r>
+        <w:rPr>
+          <w:highlight w:val="green"/>
+        </w:rPr>
+        <w:t>ND</w:t>
+      </w:r>
+      <w:proofErr w:type="spellEnd"/>
+      <w:r>
+        <w:t xml:space="preserve"> and to  </w:t>
+      </w:r>
+      <w:r>
+        <w:rPr>
+          <w:highlight w:val="green"/>
+        </w:rPr>
+        <w:t xml:space="preserve">WRAPPER </w:t>
+      </w:r>
+      <w:proofErr w:type="spellStart"/>
+      <w:r>
+        <w:rPr>
+          <w:highlight w:val="green"/>
+        </w:rPr>
+        <w:t>link_to_bookmark</w:t>
+      </w:r>
+      <w:proofErr w:type="spellEnd"/>
+      <w:r>
+        <w:rPr>
+          <w:highlight w:val="green"/>
+        </w:rPr>
+        <w:t xml:space="preserve"> </w:t>
+      </w:r>
+      <w:proofErr w:type="spellStart"/>
+      <w:r>
+        <w:rPr>
+          <w:highlight w:val="green"/>
+        </w:rPr>
+        <w:t>name</w:t>
+      </w:r>
+      <w:proofErr w:type="spellEnd"/>
+      <w:r>
+        <w:rPr>
+          <w:highlight w:val="green"/>
+        </w:rPr>
+        <w:t>="bkm2"</w:t>
+      </w:r>
+      <w:r>
+        <w:rPr>
+          <w:rStyle w:val="Lienhypertexte"/>
+        </w:rPr>
+        <w:t>second</w:t>
+      </w:r>
+      <w:r>
+        <w:rPr>
+          <w:highlight w:val="green"/>
+        </w:rPr>
+        <w:t>END</w:t>
+      </w:r>
+      <w:r>
+        <w:t xml:space="preserve">, </w:t>
+      </w:r>
+      <w:r>
+        <w:rPr>
+          <w:highlight w:val="green"/>
+        </w:rPr>
+        <w:t xml:space="preserve">WRAPPER </w:t>
+      </w:r>
+      <w:proofErr w:type="spellStart"/>
+      <w:r>
+        <w:rPr>
+          <w:highlight w:val="green"/>
+        </w:rPr>
+        <w:t>link_to_bookmark</w:t>
+      </w:r>
+      <w:proofErr w:type="spellEnd"/>
+      <w:r>
+        <w:rPr>
+          <w:highlight w:val="green"/>
+        </w:rPr>
+        <w:t xml:space="preserve"> </w:t>
+      </w:r>
+      <w:proofErr w:type="spellStart"/>
+      <w:r>
+        <w:rPr>
+          <w:highlight w:val="green"/>
+        </w:rPr>
+        <w:t>name</w:t>
+      </w:r>
+      <w:proofErr w:type="spellEnd"/>
+      <w:r>
+        <w:rPr>
+          <w:highlight w:val="green"/>
+        </w:rPr>
+        <w:t>="bkm</w:t>
+      </w:r>
+      <w:r>
+        <w:rPr>
+          <w:highlight w:val="green"/>
+        </w:rPr>
+        <w:t>3</w:t>
+      </w:r>
+      <w:r>
+        <w:rPr>
+          <w:highlight w:val="green"/>
+        </w:rPr>
+        <w:t>"</w:t>
+      </w:r>
+      <w:r>
+        <w:rPr>
+          <w:rStyle w:val="Lienhypertexte"/>
+        </w:rPr>
+        <w:t>third</w:t>
+      </w:r>
+      <w:r>
+        <w:rPr>
+          <w:highlight w:val="green"/>
+        </w:rPr>
+        <w:t>END</w:t>
+      </w:r>
+      <w:r>
+        <w:t xml:space="preserve"> AND </w:t>
+      </w:r>
+      <w:r>
+        <w:rPr>
+          <w:highlight w:val="green"/>
+        </w:rPr>
+        <w:t xml:space="preserve">WRAPPER </w:t>
+      </w:r>
+      <w:proofErr w:type="spellStart"/>
+      <w:r>
+        <w:rPr>
+          <w:highlight w:val="green"/>
+        </w:rPr>
+        <w:t>link_to_bookmark</w:t>
+      </w:r>
+      <w:proofErr w:type="spellEnd"/>
+      <w:r>
+        <w:rPr>
+          <w:highlight w:val="green"/>
+        </w:rPr>
+        <w:t xml:space="preserve"> </w:t>
+      </w:r>
+      <w:proofErr w:type="spellStart"/>
+      <w:r>
+        <w:rPr>
+          <w:highlight w:val="green"/>
+        </w:rPr>
+        <w:t>name</w:t>
+      </w:r>
+      <w:proofErr w:type="spellEnd"/>
+      <w:r>
+        <w:rPr>
+          <w:highlight w:val="green"/>
+        </w:rPr>
+        <w:t>="bkm</w:t>
+      </w:r>
+      <w:r>
+        <w:rPr>
+          <w:highlight w:val="green"/>
+        </w:rPr>
+        <w:t>4</w:t>
+      </w:r>
+      <w:r>
+        <w:rPr>
+          <w:highlight w:val="green"/>
+        </w:rPr>
+        <w:t>"</w:t>
+      </w:r>
+      <w:r>
+        <w:rPr>
+          <w:rStyle w:val="Lienhypertexte"/>
+        </w:rPr>
+        <w:t>fourth</w:t>
+      </w:r>
+      <w:r>
+        <w:rPr>
+          <w:highlight w:val="green"/>
+        </w:rPr>
+        <w:t>END</w:t>
+      </w:r>
+      <w:r>
+        <w:t xml:space="preserve"> bookmarks in last </w:t>
+      </w:r>
+      <w:proofErr w:type="spellStart"/>
+      <w:r>
+        <w:t>paragraph</w:t>
+      </w:r>
+      <w:proofErr w:type="spellEnd"/>
+      <w:r>
+        <w:t>.</w:t>
+      </w:r>
+    </w:p>
+    <w:p>
+      <w:r>
+        <w:rPr>
+          <w:highlight w:val="green"/>
+        </w:rPr>
+        <w:t xml:space="preserve">FOREACH item IN </w:t>
+      </w:r>
+      <w:proofErr w:type="spellStart"/>
+      <w:r>
+        <w:rPr>
+          <w:highlight w:val="green"/>
+        </w:rPr>
+        <w:t>list</w:t>
+      </w:r>
+      <w:proofErr w:type="spellEnd"/>
     </w:p>
     <w:p>
       <w:pPr>
@@ -71,25 +568,51 @@
       <w:r>
         <w:t xml:space="preserve"> = </w:t>
       </w:r>
+      <w:proofErr w:type="spellStart"/>
       <w:r>
         <w:rPr>
           <w:highlight w:val="yellow"/>
         </w:rPr>
         <w:t>item.value</w:t>
       </w:r>
+      <w:proofErr w:type="spellEnd"/>
     </w:p>
     <w:p>
       <w:r>
         <w:rPr>
           <w:highlight w:val="green"/>
         </w:rPr>
-        <w:t>END # foreach</w:t>
-      </w:r>
+        <w:t xml:space="preserve">END # </w:t>
+      </w:r>
+      <w:proofErr w:type="spellStart"/>
+      <w:r>
+        <w:rPr>
+          <w:highlight w:val="green"/>
+        </w:rPr>
+        <w:t>foreach</w:t>
+      </w:r>
+      <w:proofErr w:type="spellEnd"/>
     </w:p>
     <w:p/>
     <w:p>
       <w:r>
-        <w:t>And now for a table</w:t>
+        <w:t xml:space="preserve">And </w:t>
+      </w:r>
+      <w:proofErr w:type="spellStart"/>
+      <w:r>
+        <w:t>now</w:t>
+      </w:r>
+      <w:proofErr w:type="spellEnd"/>
+      <w:r>
+        <w:t xml:space="preserve"> for </w:t>
+      </w:r>
+      <w:proofErr w:type="spellStart"/>
+      <w:r>
+        <w:t>a</w:t>
+      </w:r>
+      <w:proofErr w:type="spellEnd"/>
+      <w:r>
+        <w:t xml:space="preserve"> table</w:t>
       </w:r>
     </w:p>
     <w:tbl>
@@ -113,8 +636,16 @@
               <w:rPr>
                 <w:highlight w:val="green"/>
               </w:rPr>
-              <w:t>FOREACH item IN list</w:t>
+              <w:t xml:space="preserve">FOREACH item IN </w:t>
             </w:r>
+            <w:proofErr w:type="spellStart"/>
+            <w:r>
+              <w:rPr>
+                <w:highlight w:val="green"/>
+              </w:rPr>
+              <w:t>list</w:t>
+            </w:r>
+            <w:proofErr w:type="spellEnd"/>
           </w:p>
         </w:tc>
         <w:tc>
@@ -148,6 +679,7 @@
                 <w:i/>
               </w:rPr>
             </w:pPr>
+            <w:proofErr w:type="spellStart"/>
             <w:r>
               <w:rPr>
                 <w:i/>
@@ -155,6 +687,7 @@
               </w:rPr>
               <w:t>item.value</w:t>
             </w:r>
+            <w:proofErr w:type="spellEnd"/>
           </w:p>
         </w:tc>
       </w:tr>
@@ -168,8 +701,16 @@
               <w:rPr>
                 <w:highlight w:val="green"/>
               </w:rPr>
-              <w:t>END # foreach</w:t>
+              <w:t xml:space="preserve">END # </w:t>
             </w:r>
+            <w:proofErr w:type="spellStart"/>
+            <w:r>
+              <w:rPr>
+                <w:highlight w:val="green"/>
+              </w:rPr>
+              <w:t>foreach</w:t>
+            </w:r>
+            <w:proofErr w:type="spellEnd"/>
           </w:p>
         </w:tc>
         <w:tc>
@@ -182,47 +723,75 @@
     </w:tbl>
     <w:p/>
     <w:p>
-      <w:r>
-        <w:rPr>
-          <w:highlight w:val="green"/>
-        </w:rPr>
-        <w:t>FOREACH num</w:t>
-      </w:r>
-      <w:r>
-        <w:rPr>
-          <w:highlight w:val="green"/>
+      <w:pPr>
+        <w:rPr>
+          <w:lang w:val="de-CH"/>
+        </w:rPr>
+      </w:pPr>
+      <w:r>
+        <w:rPr>
+          <w:highlight w:val="green"/>
+          <w:lang w:val="de-CH"/>
+        </w:rPr>
+        <w:t xml:space="preserve">FOREACH </w:t>
+      </w:r>
+      <w:proofErr w:type="spellStart"/>
+      <w:r>
+        <w:rPr>
+          <w:highlight w:val="green"/>
+          <w:lang w:val="de-CH"/>
+        </w:rPr>
+        <w:t>num</w:t>
+      </w:r>
+      <w:proofErr w:type="spellEnd"/>
+      <w:r>
+        <w:rPr>
+          <w:highlight w:val="green"/>
+          <w:lang w:val="de-CH"/>
         </w:rPr>
         <w:t xml:space="preserve"> IN </w:t>
       </w:r>
+      <w:r>
+        <w:rPr>
+          <w:highlight w:val="green"/>
+          <w:lang w:val="de-CH"/>
+        </w:rPr>
+        <w:t xml:space="preserve">[ </w:t>
+      </w:r>
+      <w:r>
+        <w:rPr>
+          <w:highlight w:val="green"/>
+          <w:lang w:val="de-CH"/>
+        </w:rPr>
+        <w:t>1</w:t>
+      </w:r>
       <w:proofErr w:type="gramStart"/>
       <w:r>
         <w:rPr>
           <w:highlight w:val="green"/>
-        </w:rPr>
-        <w:t xml:space="preserve">[ </w:t>
-      </w:r>
-      <w:r>
-        <w:rPr>
-          <w:highlight w:val="green"/>
-        </w:rPr>
-        <w:t>1</w:t>
+          <w:lang w:val="de-CH"/>
+        </w:rPr>
+        <w:t xml:space="preserve"> ..</w:t>
       </w:r>
       <w:proofErr w:type="gramEnd"/>
       <w:r>
         <w:rPr>
           <w:highlight w:val="green"/>
-        </w:rPr>
-        <w:t xml:space="preserve"> .. 5 </w:t>
-      </w:r>
-      <w:r>
-        <w:rPr>
-          <w:highlight w:val="green"/>
+          <w:lang w:val="de-CH"/>
+        </w:rPr>
+        <w:t xml:space="preserve"> 5 </w:t>
+      </w:r>
+      <w:r>
+        <w:rPr>
+          <w:highlight w:val="green"/>
+          <w:lang w:val="de-CH"/>
         </w:rPr>
         <w:t>] ;</w:t>
       </w:r>
       <w:r>
         <w:rPr>
           <w:highlight w:val="green"/>
+          <w:lang w:val="de-CH"/>
         </w:rPr>
         <w:br/>
         <w:t xml:space="preserve">    </w:t>
@@ -230,55 +799,957 @@
       <w:r>
         <w:rPr>
           <w:highlight w:val="green"/>
+          <w:lang w:val="de-CH"/>
         </w:rPr>
         <w:t xml:space="preserve">GET </w:t>
       </w:r>
       <w:r>
         <w:rPr>
           <w:highlight w:val="green"/>
-        </w:rPr>
-        <w:t xml:space="preserve">"&lt;w:p&gt;&lt;w:r&gt;&lt;w:t&gt;Here is </w:t>
-      </w:r>
-      <w:r>
-        <w:rPr>
-          <w:highlight w:val="green"/>
-        </w:rPr>
-        <w:t xml:space="preserve">computed </w:t>
-      </w:r>
-      <w:r>
-        <w:rPr>
-          <w:highlight w:val="green"/>
-        </w:rPr>
-        <w:t>paragraph N° " _ num _ "&lt;/w:t&gt;&lt;/w:r&gt;&lt;/w:p&gt;"</w:t>
-      </w:r>
-      <w:r>
-        <w:rPr>
-          <w:highlight w:val="green"/>
-        </w:rPr>
-        <w:t xml:space="preserve"> | none</w:t>
-      </w:r>
-      <w:r>
-        <w:rPr>
-          <w:highlight w:val="green"/>
+          <w:lang w:val="de-CH"/>
+        </w:rPr>
+        <w:t>"&lt;</w:t>
+      </w:r>
+      <w:proofErr w:type="spellStart"/>
+      <w:r>
+        <w:rPr>
+          <w:highlight w:val="green"/>
+          <w:lang w:val="de-CH"/>
+        </w:rPr>
+        <w:t>w:p</w:t>
+      </w:r>
+      <w:proofErr w:type="spellEnd"/>
+      <w:r>
+        <w:rPr>
+          <w:highlight w:val="green"/>
+          <w:lang w:val="de-CH"/>
+        </w:rPr>
+        <w:t>&gt;&lt;</w:t>
+      </w:r>
+      <w:proofErr w:type="spellStart"/>
+      <w:r>
+        <w:rPr>
+          <w:highlight w:val="green"/>
+          <w:lang w:val="de-CH"/>
+        </w:rPr>
+        <w:t>w:r</w:t>
+      </w:r>
+      <w:proofErr w:type="spellEnd"/>
+      <w:r>
+        <w:rPr>
+          <w:highlight w:val="green"/>
+          <w:lang w:val="de-CH"/>
+        </w:rPr>
+        <w:t>&gt;&lt;</w:t>
+      </w:r>
+      <w:proofErr w:type="spellStart"/>
+      <w:r>
+        <w:rPr>
+          <w:highlight w:val="green"/>
+          <w:lang w:val="de-CH"/>
+        </w:rPr>
+        <w:t>w:t</w:t>
+      </w:r>
+      <w:proofErr w:type="spellEnd"/>
+      <w:r>
+        <w:rPr>
+          <w:highlight w:val="green"/>
+          <w:lang w:val="de-CH"/>
+        </w:rPr>
+        <w:t>&gt;</w:t>
+      </w:r>
+      <w:proofErr w:type="spellStart"/>
+      <w:r>
+        <w:rPr>
+          <w:highlight w:val="green"/>
+          <w:lang w:val="de-CH"/>
+        </w:rPr>
+        <w:t>Here</w:t>
+      </w:r>
+      <w:proofErr w:type="spellEnd"/>
+      <w:r>
+        <w:rPr>
+          <w:highlight w:val="green"/>
+          <w:lang w:val="de-CH"/>
+        </w:rPr>
+        <w:t xml:space="preserve"> </w:t>
+      </w:r>
+      <w:proofErr w:type="spellStart"/>
+      <w:r>
+        <w:rPr>
+          <w:highlight w:val="green"/>
+          <w:lang w:val="de-CH"/>
+        </w:rPr>
+        <w:t>is</w:t>
+      </w:r>
+      <w:proofErr w:type="spellEnd"/>
+      <w:r>
+        <w:rPr>
+          <w:highlight w:val="green"/>
+          <w:lang w:val="de-CH"/>
+        </w:rPr>
+        <w:t xml:space="preserve"> </w:t>
+      </w:r>
+      <w:proofErr w:type="spellStart"/>
+      <w:r>
+        <w:rPr>
+          <w:highlight w:val="green"/>
+          <w:lang w:val="de-CH"/>
+        </w:rPr>
+        <w:t>computed</w:t>
+      </w:r>
+      <w:proofErr w:type="spellEnd"/>
+      <w:r>
+        <w:rPr>
+          <w:highlight w:val="green"/>
+          <w:lang w:val="de-CH"/>
+        </w:rPr>
+        <w:t xml:space="preserve"> </w:t>
+      </w:r>
+      <w:proofErr w:type="spellStart"/>
+      <w:r>
+        <w:rPr>
+          <w:highlight w:val="green"/>
+          <w:lang w:val="de-CH"/>
+        </w:rPr>
+        <w:t>paragraph</w:t>
+      </w:r>
+      <w:proofErr w:type="spellEnd"/>
+      <w:r>
+        <w:rPr>
+          <w:highlight w:val="green"/>
+          <w:lang w:val="de-CH"/>
+        </w:rPr>
+        <w:t xml:space="preserve"> N° " _ </w:t>
+      </w:r>
+      <w:proofErr w:type="spellStart"/>
+      <w:r>
+        <w:rPr>
+          <w:highlight w:val="green"/>
+          <w:lang w:val="de-CH"/>
+        </w:rPr>
+        <w:t>num</w:t>
+      </w:r>
+      <w:proofErr w:type="spellEnd"/>
+      <w:r>
+        <w:rPr>
+          <w:highlight w:val="green"/>
+          <w:lang w:val="de-CH"/>
+        </w:rPr>
+        <w:t xml:space="preserve"> _ "&lt;/</w:t>
+      </w:r>
+      <w:proofErr w:type="spellStart"/>
+      <w:r>
+        <w:rPr>
+          <w:highlight w:val="green"/>
+          <w:lang w:val="de-CH"/>
+        </w:rPr>
+        <w:t>w:t</w:t>
+      </w:r>
+      <w:proofErr w:type="spellEnd"/>
+      <w:r>
+        <w:rPr>
+          <w:highlight w:val="green"/>
+          <w:lang w:val="de-CH"/>
+        </w:rPr>
+        <w:t>&gt;&lt;/</w:t>
+      </w:r>
+      <w:proofErr w:type="spellStart"/>
+      <w:r>
+        <w:rPr>
+          <w:highlight w:val="green"/>
+          <w:lang w:val="de-CH"/>
+        </w:rPr>
+        <w:t>w:r</w:t>
+      </w:r>
+      <w:proofErr w:type="spellEnd"/>
+      <w:r>
+        <w:rPr>
+          <w:highlight w:val="green"/>
+          <w:lang w:val="de-CH"/>
+        </w:rPr>
+        <w:t>&gt;&lt;/</w:t>
+      </w:r>
+      <w:proofErr w:type="spellStart"/>
+      <w:r>
+        <w:rPr>
+          <w:highlight w:val="green"/>
+          <w:lang w:val="de-CH"/>
+        </w:rPr>
+        <w:t>w:p</w:t>
+      </w:r>
+      <w:proofErr w:type="spellEnd"/>
+      <w:r>
+        <w:rPr>
+          <w:highlight w:val="green"/>
+          <w:lang w:val="de-CH"/>
+        </w:rPr>
+        <w:t>&gt;"</w:t>
+      </w:r>
+      <w:r>
+        <w:rPr>
+          <w:highlight w:val="green"/>
+          <w:lang w:val="de-CH"/>
+        </w:rPr>
+        <w:t xml:space="preserve"> | </w:t>
+      </w:r>
+      <w:proofErr w:type="spellStart"/>
+      <w:r>
+        <w:rPr>
+          <w:highlight w:val="green"/>
+          <w:lang w:val="de-CH"/>
+        </w:rPr>
+        <w:t>none</w:t>
+      </w:r>
+      <w:proofErr w:type="spellEnd"/>
+      <w:r>
+        <w:rPr>
+          <w:highlight w:val="green"/>
+          <w:lang w:val="de-CH"/>
         </w:rPr>
         <w:t>;</w:t>
       </w:r>
       <w:r>
         <w:rPr>
           <w:highlight w:val="green"/>
+          <w:lang w:val="de-CH"/>
         </w:rPr>
         <w:br/>
         <w:t>END ; # FOREACH</w:t>
       </w:r>
-      <w:bookmarkStart w:id="0" w:name="_GoBack"/>
-      <w:bookmarkEnd w:id="0"/>
     </w:p>
     <w:p>
-      <w:r>
-        <w:t>That’s the end.</w:t>
+      <w:pPr>
+        <w:rPr>
+          <w:lang w:val="de-CH"/>
+        </w:rPr>
+      </w:pPr>
+    </w:p>
+    <w:p>
+      <w:pPr>
+        <w:rPr>
+          <w:i/>
+        </w:rPr>
+      </w:pPr>
+      <w:proofErr w:type="spellStart"/>
+      <w:r>
+        <w:rPr>
+          <w:i/>
+        </w:rPr>
+        <w:t>Today</w:t>
+      </w:r>
+      <w:proofErr w:type="spellEnd"/>
+      <w:r>
+        <w:rPr>
+          <w:i/>
+        </w:rPr>
+        <w:t xml:space="preserve"> </w:t>
+      </w:r>
+      <w:proofErr w:type="spellStart"/>
+      <w:r>
+        <w:rPr>
+          <w:i/>
+        </w:rPr>
+        <w:t>is</w:t>
+      </w:r>
+      <w:proofErr w:type="spellEnd"/>
+      <w:r>
+        <w:rPr>
+          <w:i/>
+        </w:rPr>
+        <w:t xml:space="preserve"> </w:t>
+      </w:r>
+      <w:r>
+        <w:rPr>
+          <w:i/>
+          <w:highlight w:val="yellow"/>
+        </w:rPr>
+        <w:t xml:space="preserve">PROCESS </w:t>
+      </w:r>
+      <w:proofErr w:type="spellStart"/>
+      <w:r>
+        <w:rPr>
+          <w:i/>
+          <w:highlight w:val="yellow"/>
+        </w:rPr>
+        <w:t>field</w:t>
+      </w:r>
+      <w:proofErr w:type="spellEnd"/>
+      <w:r>
+        <w:rPr>
+          <w:i/>
+          <w:highlight w:val="yellow"/>
+        </w:rPr>
+        <w:t xml:space="preserve"> code="</w:t>
+      </w:r>
+      <w:r>
+        <w:rPr>
+          <w:i/>
+          <w:highlight w:val="yellow"/>
+        </w:rPr>
+        <w:t>DATE</w:t>
+      </w:r>
+      <w:r>
+        <w:rPr>
+          <w:i/>
+          <w:highlight w:val="yellow"/>
+        </w:rPr>
+        <w:t xml:space="preserve"> \</w:t>
+      </w:r>
+      <w:r>
+        <w:rPr>
+          <w:i/>
+          <w:highlight w:val="yellow"/>
+        </w:rPr>
+        <w:t>\</w:t>
+      </w:r>
+      <w:r>
+        <w:rPr>
+          <w:i/>
+          <w:highlight w:val="yellow"/>
+        </w:rPr>
+        <w:t xml:space="preserve">@ </w:t>
+      </w:r>
+      <w:r>
+        <w:rPr>
+          <w:i/>
+          <w:highlight w:val="yellow"/>
+        </w:rPr>
+        <w:t>\</w:t>
+      </w:r>
+      <w:r>
+        <w:rPr>
+          <w:i/>
+          <w:highlight w:val="yellow"/>
+        </w:rPr>
+        <w:t xml:space="preserve">"h:mm </w:t>
+      </w:r>
+      <w:proofErr w:type="spellStart"/>
+      <w:r>
+        <w:rPr>
+          <w:i/>
+          <w:highlight w:val="yellow"/>
+        </w:rPr>
+        <w:t>am</w:t>
+      </w:r>
+      <w:proofErr w:type="spellEnd"/>
+      <w:r>
+        <w:rPr>
+          <w:i/>
+          <w:highlight w:val="yellow"/>
+        </w:rPr>
+        <w:t xml:space="preserve">/pm, </w:t>
+      </w:r>
+      <w:proofErr w:type="spellStart"/>
+      <w:r>
+        <w:rPr>
+          <w:i/>
+          <w:highlight w:val="yellow"/>
+        </w:rPr>
+        <w:t>dddd</w:t>
+      </w:r>
+      <w:proofErr w:type="spellEnd"/>
+      <w:r>
+        <w:rPr>
+          <w:i/>
+          <w:highlight w:val="yellow"/>
+        </w:rPr>
+        <w:t>, MMMM d</w:t>
+      </w:r>
+      <w:r>
+        <w:rPr>
+          <w:i/>
+          <w:highlight w:val="yellow"/>
+        </w:rPr>
+        <w:t>\</w:t>
+      </w:r>
+      <w:r>
+        <w:rPr>
+          <w:i/>
+          <w:highlight w:val="yellow"/>
+        </w:rPr>
+        <w:t>"</w:t>
+      </w:r>
+      <w:r>
+        <w:rPr>
+          <w:i/>
+          <w:highlight w:val="yellow"/>
+        </w:rPr>
+        <w:t xml:space="preserve"> </w:t>
       </w:r>
     </w:p>
     <w:p/>
+    <w:p>
+      <w:pPr>
+        <w:rPr>
+          <w:lang w:val="de-CH"/>
+        </w:rPr>
+      </w:pPr>
+      <w:proofErr w:type="spellStart"/>
+      <w:r>
+        <w:rPr>
+          <w:lang w:val="de-CH"/>
+        </w:rPr>
+        <w:t>That’s</w:t>
+      </w:r>
+      <w:proofErr w:type="spellEnd"/>
+      <w:r>
+        <w:rPr>
+          <w:lang w:val="de-CH"/>
+        </w:rPr>
+        <w:t xml:space="preserve"> </w:t>
+      </w:r>
+      <w:proofErr w:type="spellStart"/>
+      <w:r>
+        <w:rPr>
+          <w:lang w:val="de-CH"/>
+        </w:rPr>
+        <w:t>the</w:t>
+      </w:r>
+      <w:proofErr w:type="spellEnd"/>
+      <w:r>
+        <w:rPr>
+          <w:lang w:val="de-CH"/>
+        </w:rPr>
+        <w:t xml:space="preserve"> end</w:t>
+      </w:r>
+      <w:r>
+        <w:rPr>
+          <w:lang w:val="de-CH"/>
+        </w:rPr>
+        <w:t>…</w:t>
+      </w:r>
+    </w:p>
+    <w:p>
+      <w:pPr>
+        <w:rPr>
+          <w:lang w:val="de-CH"/>
+        </w:rPr>
+      </w:pPr>
+      <w:r>
+        <w:rPr>
+          <w:lang w:val="de-CH"/>
+        </w:rPr>
+        <w:t>…</w:t>
+      </w:r>
+      <w:proofErr w:type="spellStart"/>
+      <w:r>
+        <w:rPr>
+          <w:lang w:val="de-CH"/>
+        </w:rPr>
+        <w:t>Well</w:t>
+      </w:r>
+      <w:proofErr w:type="spellEnd"/>
+      <w:r>
+        <w:rPr>
+          <w:lang w:val="de-CH"/>
+        </w:rPr>
+        <w:t xml:space="preserve">, not </w:t>
+      </w:r>
+      <w:proofErr w:type="spellStart"/>
+      <w:r>
+        <w:rPr>
+          <w:lang w:val="de-CH"/>
+        </w:rPr>
+        <w:t>really</w:t>
+      </w:r>
+      <w:proofErr w:type="spellEnd"/>
+      <w:r>
+        <w:rPr>
+          <w:lang w:val="de-CH"/>
+        </w:rPr>
+        <w:t xml:space="preserve">, </w:t>
+      </w:r>
+      <w:proofErr w:type="spellStart"/>
+      <w:r>
+        <w:rPr>
+          <w:lang w:val="de-CH"/>
+        </w:rPr>
+        <w:t>here</w:t>
+      </w:r>
+      <w:proofErr w:type="spellEnd"/>
+      <w:r>
+        <w:rPr>
+          <w:lang w:val="de-CH"/>
+        </w:rPr>
+        <w:t xml:space="preserve"> </w:t>
+      </w:r>
+      <w:proofErr w:type="spellStart"/>
+      <w:r>
+        <w:rPr>
+          <w:lang w:val="de-CH"/>
+        </w:rPr>
+        <w:t>is</w:t>
+      </w:r>
+      <w:proofErr w:type="spellEnd"/>
+      <w:r>
+        <w:rPr>
+          <w:lang w:val="de-CH"/>
+        </w:rPr>
+        <w:t xml:space="preserve"> </w:t>
+      </w:r>
+      <w:proofErr w:type="spellStart"/>
+      <w:proofErr w:type="gramStart"/>
+      <w:r>
+        <w:rPr>
+          <w:lang w:val="de-CH"/>
+        </w:rPr>
+        <w:t>more</w:t>
+      </w:r>
+      <w:proofErr w:type="spellEnd"/>
+      <w:r>
+        <w:rPr>
+          <w:lang w:val="de-CH"/>
+        </w:rPr>
+        <w:t xml:space="preserve"> :</w:t>
+      </w:r>
+      <w:proofErr w:type="gramEnd"/>
+      <w:r>
+        <w:rPr>
+          <w:lang w:val="de-CH"/>
+        </w:rPr>
+        <w:t xml:space="preserve"> </w:t>
+      </w:r>
+      <w:proofErr w:type="spellStart"/>
+      <w:r>
+        <w:rPr>
+          <w:lang w:val="de-CH"/>
+        </w:rPr>
+        <w:t>we</w:t>
+      </w:r>
+      <w:proofErr w:type="spellEnd"/>
+      <w:r>
+        <w:rPr>
+          <w:lang w:val="de-CH"/>
+        </w:rPr>
+        <w:t xml:space="preserve"> </w:t>
+      </w:r>
+      <w:proofErr w:type="spellStart"/>
+      <w:r>
+        <w:rPr>
+          <w:lang w:val="de-CH"/>
+        </w:rPr>
+        <w:t>can</w:t>
+      </w:r>
+      <w:proofErr w:type="spellEnd"/>
+      <w:r>
+        <w:rPr>
+          <w:lang w:val="de-CH"/>
+        </w:rPr>
+        <w:t xml:space="preserve"> </w:t>
+      </w:r>
+      <w:proofErr w:type="spellStart"/>
+      <w:r>
+        <w:rPr>
+          <w:lang w:val="de-CH"/>
+        </w:rPr>
+        <w:t>can</w:t>
+      </w:r>
+      <w:proofErr w:type="spellEnd"/>
+      <w:r>
+        <w:rPr>
+          <w:lang w:val="de-CH"/>
+        </w:rPr>
+        <w:t xml:space="preserve"> </w:t>
+      </w:r>
+      <w:r>
+        <w:rPr>
+          <w:highlight w:val="green"/>
+          <w:lang w:val="de-CH"/>
+        </w:rPr>
+        <w:t>WRA</w:t>
+      </w:r>
+      <w:r>
+        <w:rPr>
+          <w:highlight w:val="green"/>
+          <w:lang w:val="de-CH"/>
+        </w:rPr>
+        <w:t xml:space="preserve">PPER bookmark </w:t>
+      </w:r>
+      <w:proofErr w:type="spellStart"/>
+      <w:r>
+        <w:rPr>
+          <w:highlight w:val="green"/>
+          <w:lang w:val="de-CH"/>
+        </w:rPr>
+        <w:t>name</w:t>
+      </w:r>
+      <w:proofErr w:type="spellEnd"/>
+      <w:r>
+        <w:rPr>
+          <w:highlight w:val="green"/>
+          <w:lang w:val="de-CH"/>
+        </w:rPr>
+        <w:t>="bkm1</w:t>
+      </w:r>
+      <w:r>
+        <w:rPr>
+          <w:highlight w:val="green"/>
+          <w:lang w:val="de-CH"/>
+        </w:rPr>
+        <w:t>"</w:t>
+      </w:r>
+      <w:r>
+        <w:rPr>
+          <w:lang w:val="de-CH"/>
+        </w:rPr>
+        <w:t xml:space="preserve">bookmark </w:t>
+      </w:r>
+      <w:proofErr w:type="spellStart"/>
+      <w:r>
+        <w:rPr>
+          <w:lang w:val="de-CH"/>
+        </w:rPr>
+        <w:t>some</w:t>
+      </w:r>
+      <w:proofErr w:type="spellEnd"/>
+      <w:r>
+        <w:rPr>
+          <w:lang w:val="de-CH"/>
+        </w:rPr>
+        <w:t xml:space="preserve"> </w:t>
+      </w:r>
+      <w:proofErr w:type="spellStart"/>
+      <w:r>
+        <w:rPr>
+          <w:lang w:val="de-CH"/>
+        </w:rPr>
+        <w:t>content</w:t>
+      </w:r>
+      <w:r>
+        <w:rPr>
+          <w:highlight w:val="green"/>
+          <w:lang w:val="de-CH"/>
+        </w:rPr>
+        <w:t>END</w:t>
+      </w:r>
+      <w:proofErr w:type="spellEnd"/>
+      <w:r>
+        <w:rPr>
+          <w:lang w:val="de-CH"/>
+        </w:rPr>
+        <w:t xml:space="preserve"> </w:t>
+      </w:r>
+      <w:r>
+        <w:rPr>
+          <w:lang w:val="de-CH"/>
+        </w:rPr>
+        <w:t xml:space="preserve">, </w:t>
+      </w:r>
+      <w:proofErr w:type="spellStart"/>
+      <w:r>
+        <w:rPr>
+          <w:lang w:val="de-CH"/>
+        </w:rPr>
+        <w:t>as</w:t>
+      </w:r>
+      <w:proofErr w:type="spellEnd"/>
+      <w:r>
+        <w:rPr>
+          <w:lang w:val="de-CH"/>
+        </w:rPr>
+        <w:t xml:space="preserve">  </w:t>
+      </w:r>
+      <w:r>
+        <w:rPr>
+          <w:highlight w:val="green"/>
+          <w:lang w:val="de-CH"/>
+        </w:rPr>
+        <w:t>WRA</w:t>
+      </w:r>
+      <w:r>
+        <w:rPr>
+          <w:highlight w:val="green"/>
+          <w:lang w:val="de-CH"/>
+        </w:rPr>
+        <w:t xml:space="preserve">PPER bookmark </w:t>
+      </w:r>
+      <w:proofErr w:type="spellStart"/>
+      <w:r>
+        <w:rPr>
+          <w:highlight w:val="green"/>
+          <w:lang w:val="de-CH"/>
+        </w:rPr>
+        <w:t>name</w:t>
+      </w:r>
+      <w:proofErr w:type="spellEnd"/>
+      <w:r>
+        <w:rPr>
+          <w:highlight w:val="green"/>
+          <w:lang w:val="de-CH"/>
+        </w:rPr>
+        <w:t>="bkm</w:t>
+      </w:r>
+      <w:r>
+        <w:rPr>
+          <w:highlight w:val="green"/>
+          <w:lang w:val="de-CH"/>
+        </w:rPr>
+        <w:t>2</w:t>
+      </w:r>
+      <w:r>
+        <w:rPr>
+          <w:highlight w:val="green"/>
+          <w:lang w:val="de-CH"/>
+        </w:rPr>
+        <w:t>"</w:t>
+      </w:r>
+      <w:r>
+        <w:rPr>
+          <w:lang w:val="de-CH"/>
+        </w:rPr>
+        <w:t xml:space="preserve">demonstrated </w:t>
+      </w:r>
+      <w:proofErr w:type="spellStart"/>
+      <w:r>
+        <w:rPr>
+          <w:lang w:val="de-CH"/>
+        </w:rPr>
+        <w:t>here</w:t>
+      </w:r>
+      <w:r>
+        <w:rPr>
+          <w:highlight w:val="green"/>
+          <w:lang w:val="de-CH"/>
+        </w:rPr>
+        <w:t>END</w:t>
+      </w:r>
+      <w:proofErr w:type="spellEnd"/>
+    </w:p>
+    <w:p>
+      <w:pPr>
+        <w:pStyle w:val="Titre2"/>
+        <w:rPr>
+          <w:lang w:val="de-CH"/>
+        </w:rPr>
+      </w:pPr>
+      <w:r>
+        <w:rPr>
+          <w:lang w:val="de-CH"/>
+        </w:rPr>
+        <w:t xml:space="preserve">Title 2 </w:t>
+      </w:r>
+      <w:proofErr w:type="spellStart"/>
+      <w:r>
+        <w:rPr>
+          <w:lang w:val="de-CH"/>
+        </w:rPr>
+        <w:t>with</w:t>
+      </w:r>
+      <w:proofErr w:type="spellEnd"/>
+      <w:r>
+        <w:rPr>
+          <w:lang w:val="de-CH"/>
+        </w:rPr>
+        <w:t xml:space="preserve"> an </w:t>
+      </w:r>
+      <w:r>
+        <w:rPr>
+          <w:highlight w:val="green"/>
+          <w:lang w:val="de-CH"/>
+        </w:rPr>
+        <w:t>WRA</w:t>
+      </w:r>
+      <w:r>
+        <w:rPr>
+          <w:highlight w:val="green"/>
+          <w:lang w:val="de-CH"/>
+        </w:rPr>
+        <w:t xml:space="preserve">PPER bookmark </w:t>
+      </w:r>
+      <w:proofErr w:type="spellStart"/>
+      <w:r>
+        <w:rPr>
+          <w:highlight w:val="green"/>
+          <w:lang w:val="de-CH"/>
+        </w:rPr>
+        <w:t>name</w:t>
+      </w:r>
+      <w:proofErr w:type="spellEnd"/>
+      <w:r>
+        <w:rPr>
+          <w:highlight w:val="green"/>
+          <w:lang w:val="de-CH"/>
+        </w:rPr>
+        <w:t>="bkm3</w:t>
+      </w:r>
+      <w:r>
+        <w:rPr>
+          <w:highlight w:val="green"/>
+          <w:lang w:val="de-CH"/>
+        </w:rPr>
+        <w:t>"</w:t>
+      </w:r>
+      <w:r>
+        <w:rPr>
+          <w:lang w:val="de-CH"/>
+        </w:rPr>
+        <w:t xml:space="preserve">embedded </w:t>
+      </w:r>
+      <w:proofErr w:type="spellStart"/>
+      <w:r>
+        <w:rPr>
+          <w:lang w:val="de-CH"/>
+        </w:rPr>
+        <w:t>bookmark</w:t>
+      </w:r>
+      <w:r>
+        <w:rPr>
+          <w:highlight w:val="green"/>
+          <w:lang w:val="de-CH"/>
+        </w:rPr>
+        <w:t>END</w:t>
+      </w:r>
+      <w:proofErr w:type="spellEnd"/>
+    </w:p>
+    <w:p>
+      <w:pPr>
+        <w:rPr>
+          <w:lang w:val="de-CH"/>
+        </w:rPr>
+      </w:pPr>
+      <w:r>
+        <w:rPr>
+          <w:lang w:val="de-CH"/>
+        </w:rPr>
+        <w:t xml:space="preserve">Bullet </w:t>
+      </w:r>
+      <w:proofErr w:type="spellStart"/>
+      <w:r>
+        <w:rPr>
+          <w:lang w:val="de-CH"/>
+        </w:rPr>
+        <w:t>list</w:t>
+      </w:r>
+      <w:proofErr w:type="spellEnd"/>
+    </w:p>
+    <w:p>
+      <w:pPr>
+        <w:pStyle w:val="Paragraphedeliste"/>
+        <w:numPr>
+          <w:ilvl w:val="0"/>
+          <w:numId w:val="2"/>
+        </w:numPr>
+        <w:rPr>
+          <w:lang w:val="de-CH"/>
+        </w:rPr>
+      </w:pPr>
+      <w:r>
+        <w:rPr>
+          <w:highlight w:val="green"/>
+          <w:lang w:val="de-CH"/>
+        </w:rPr>
+        <w:t>WRA</w:t>
+      </w:r>
+      <w:r>
+        <w:rPr>
+          <w:highlight w:val="green"/>
+          <w:lang w:val="de-CH"/>
+        </w:rPr>
+        <w:t xml:space="preserve">PPER bookmark </w:t>
+      </w:r>
+      <w:proofErr w:type="spellStart"/>
+      <w:r>
+        <w:rPr>
+          <w:highlight w:val="green"/>
+          <w:lang w:val="de-CH"/>
+        </w:rPr>
+        <w:t>name</w:t>
+      </w:r>
+      <w:proofErr w:type="spellEnd"/>
+      <w:r>
+        <w:rPr>
+          <w:highlight w:val="green"/>
+          <w:lang w:val="de-CH"/>
+        </w:rPr>
+        <w:t>="bkm4</w:t>
+      </w:r>
+      <w:r>
+        <w:rPr>
+          <w:highlight w:val="green"/>
+          <w:lang w:val="de-CH"/>
+        </w:rPr>
+        <w:t>"</w:t>
+      </w:r>
+      <w:r>
+        <w:rPr>
+          <w:lang w:val="de-CH"/>
+        </w:rPr>
+        <w:t xml:space="preserve">bookmarked </w:t>
+      </w:r>
+      <w:proofErr w:type="spellStart"/>
+      <w:r>
+        <w:rPr>
+          <w:lang w:val="de-CH"/>
+        </w:rPr>
+        <w:t>list</w:t>
+      </w:r>
+      <w:proofErr w:type="spellEnd"/>
+      <w:r>
+        <w:rPr>
+          <w:lang w:val="de-CH"/>
+        </w:rPr>
+        <w:t xml:space="preserve"> </w:t>
+      </w:r>
+      <w:proofErr w:type="spellStart"/>
+      <w:proofErr w:type="gramStart"/>
+      <w:r>
+        <w:rPr>
+          <w:lang w:val="de-CH"/>
+        </w:rPr>
+        <w:t>item</w:t>
+      </w:r>
+      <w:r>
+        <w:rPr>
+          <w:highlight w:val="green"/>
+          <w:lang w:val="de-CH"/>
+        </w:rPr>
+        <w:t>END</w:t>
+      </w:r>
+      <w:proofErr w:type="spellEnd"/>
+      <w:r>
+        <w:rPr>
+          <w:lang w:val="de-CH"/>
+        </w:rPr>
+        <w:t xml:space="preserve"> :</w:t>
+      </w:r>
+      <w:proofErr w:type="gramEnd"/>
+      <w:r>
+        <w:rPr>
+          <w:lang w:val="de-CH"/>
+        </w:rPr>
+        <w:t xml:space="preserve"> </w:t>
+      </w:r>
+      <w:proofErr w:type="spellStart"/>
+      <w:r>
+        <w:rPr>
+          <w:lang w:val="de-CH"/>
+        </w:rPr>
+        <w:t>bla</w:t>
+      </w:r>
+      <w:proofErr w:type="spellEnd"/>
+      <w:r>
+        <w:rPr>
+          <w:lang w:val="de-CH"/>
+        </w:rPr>
+        <w:t xml:space="preserve"> </w:t>
+      </w:r>
+      <w:proofErr w:type="spellStart"/>
+      <w:r>
+        <w:rPr>
+          <w:lang w:val="de-CH"/>
+        </w:rPr>
+        <w:t>bla</w:t>
+      </w:r>
+      <w:proofErr w:type="spellEnd"/>
+    </w:p>
+    <w:p>
+      <w:pPr>
+        <w:rPr>
+          <w:b/>
+        </w:rPr>
+      </w:pPr>
+    </w:p>
     <w:sectPr>
       <w:pgSz w:w="11906" w:h="16838"/>
       <w:pgMar w:top="1417" w:right="1417" w:bottom="1417" w:left="1417" w:header="708" w:footer="708" w:gutter="0"/>
@@ -292,6 +1763,119 @@
 <file path=word/numbering.xml><?xml version="1.0" encoding="utf-8"?>
 <w:numbering xmlns:wpc="http://schemas.microsoft.com/office/word/2010/wordprocessingCanvas" xmlns:cx="http://schemas.microsoft.com/office/drawing/2014/chartex" xmlns:cx1="http://schemas.microsoft.com/office/drawing/2015/9/8/chartex" xmlns:mc="http://schemas.openxmlformats.org/markup-compatibility/2006" xmlns:o="urn:schemas-microsoft-com:office:office" xmlns:r="http://schemas.openxmlformats.org/officeDocument/2006/relationships" xmlns:m="http://schemas.openxmlformats.org/officeDocument/2006/math" xmlns:v="urn:schemas-microsoft-com:vml" xmlns:wp14="http://schemas.microsoft.com/office/word/2010/wordprocessingDrawing" xmlns:wp="http://schemas.openxmlformats.org/drawingml/2006/wordprocessingDrawing" xmlns:w10="urn:schemas-microsoft-com:office:word" xmlns:w="http://schemas.openxmlformats.org/wordprocessingml/2006/main" xmlns:w14="http://schemas.microsoft.com/office/word/2010/wordml" xmlns:w15="http://schemas.microsoft.com/office/word/2012/wordml" xmlns:w16se="http://schemas.microsoft.com/office/word/2015/wordml/symex" xmlns:wpg="http://schemas.microsoft.com/office/word/2010/wordprocessingGroup" xmlns:wpi="http://schemas.microsoft.com/office/word/2010/wordprocessingInk" xmlns:wne="http://schemas.microsoft.com/office/word/2006/wordml" xmlns:wps="http://schemas.microsoft.com/office/word/2010/wordprocessingShape" mc:Ignorable="w14 w15 w16se wp14">
   <w:abstractNum w:abstractNumId="0" w15:restartNumberingAfterBreak="0">
+    <w:nsid w:val="0E841549"/>
+    <w:multiLevelType w:val="hybridMultilevel"/>
+    <w:tmpl w:val="66D696F2"/>
+    <w:lvl w:ilvl="0" w:tplc="100C0001">
+      <w:start w:val="1"/>
+      <w:numFmt w:val="bullet"/>
+      <w:lvlText w:val=""/>
+      <w:lvlJc w:val="left"/>
+      <w:pPr>
+        <w:ind w:left="720" w:hanging="360"/>
+      </w:pPr>
+      <w:rPr>
+        <w:rFonts w:ascii="Symbol" w:hAnsi="Symbol" w:hint="default"/>
+      </w:rPr>
+    </w:lvl>
+    <w:lvl w:ilvl="1" w:tplc="100C0003" w:tentative="1">
+      <w:start w:val="1"/>
+      <w:numFmt w:val="bullet"/>
+      <w:lvlText w:val="o"/>
+      <w:lvlJc w:val="left"/>
+      <w:pPr>
+        <w:ind w:left="1440" w:hanging="360"/>
+      </w:pPr>
+      <w:rPr>
+        <w:rFonts w:ascii="Courier New" w:hAnsi="Courier New" w:cs="Courier New" w:hint="default"/>
+      </w:rPr>
+    </w:lvl>
+    <w:lvl w:ilvl="2" w:tplc="100C0005" w:tentative="1">
+      <w:start w:val="1"/>
+      <w:numFmt w:val="bullet"/>
+      <w:lvlText w:val=""/>
+      <w:lvlJc w:val="left"/>
+      <w:pPr>
+        <w:ind w:left="2160" w:hanging="360"/>
+      </w:pPr>
+      <w:rPr>
+        <w:rFonts w:ascii="Wingdings" w:hAnsi="Wingdings" w:hint="default"/>
+      </w:rPr>
+    </w:lvl>
+    <w:lvl w:ilvl="3" w:tplc="100C0001" w:tentative="1">
+      <w:start w:val="1"/>
+      <w:numFmt w:val="bullet"/>
+      <w:lvlText w:val=""/>
+      <w:lvlJc w:val="left"/>
+      <w:pPr>
+        <w:ind w:left="2880" w:hanging="360"/>
+      </w:pPr>
+      <w:rPr>
+        <w:rFonts w:ascii="Symbol" w:hAnsi="Symbol" w:hint="default"/>
+      </w:rPr>
+    </w:lvl>
+    <w:lvl w:ilvl="4" w:tplc="100C0003" w:tentative="1">
+      <w:start w:val="1"/>
+      <w:numFmt w:val="bullet"/>
+      <w:lvlText w:val="o"/>
+      <w:lvlJc w:val="left"/>
+      <w:pPr>
+        <w:ind w:left="3600" w:hanging="360"/>
+      </w:pPr>
+      <w:rPr>
+        <w:rFonts w:ascii="Courier New" w:hAnsi="Courier New" w:cs="Courier New" w:hint="default"/>
+      </w:rPr>
+    </w:lvl>
+    <w:lvl w:ilvl="5" w:tplc="100C0005" w:tentative="1">
+      <w:start w:val="1"/>
+      <w:numFmt w:val="bullet"/>
+      <w:lvlText w:val=""/>
+      <w:lvlJc w:val="left"/>
+      <w:pPr>
+        <w:ind w:left="4320" w:hanging="360"/>
+      </w:pPr>
+      <w:rPr>
+        <w:rFonts w:ascii="Wingdings" w:hAnsi="Wingdings" w:hint="default"/>
+      </w:rPr>
+    </w:lvl>
+    <w:lvl w:ilvl="6" w:tplc="100C0001" w:tentative="1">
+      <w:start w:val="1"/>
+      <w:numFmt w:val="bullet"/>
+      <w:lvlText w:val=""/>
+      <w:lvlJc w:val="left"/>
+      <w:pPr>
+        <w:ind w:left="5040" w:hanging="360"/>
+      </w:pPr>
+      <w:rPr>
+        <w:rFonts w:ascii="Symbol" w:hAnsi="Symbol" w:hint="default"/>
+      </w:rPr>
+    </w:lvl>
+    <w:lvl w:ilvl="7" w:tplc="100C0003" w:tentative="1">
+      <w:start w:val="1"/>
+      <w:numFmt w:val="bullet"/>
+      <w:lvlText w:val="o"/>
+      <w:lvlJc w:val="left"/>
+      <w:pPr>
+        <w:ind w:left="5760" w:hanging="360"/>
+      </w:pPr>
+      <w:rPr>
+        <w:rFonts w:ascii="Courier New" w:hAnsi="Courier New" w:cs="Courier New" w:hint="default"/>
+      </w:rPr>
+    </w:lvl>
+    <w:lvl w:ilvl="8" w:tplc="100C0005" w:tentative="1">
+      <w:start w:val="1"/>
+      <w:numFmt w:val="bullet"/>
+      <w:lvlText w:val=""/>
+      <w:lvlJc w:val="left"/>
+      <w:pPr>
+        <w:ind w:left="6480" w:hanging="360"/>
+      </w:pPr>
+      <w:rPr>
+        <w:rFonts w:ascii="Wingdings" w:hAnsi="Wingdings" w:hint="default"/>
+      </w:rPr>
+    </w:lvl>
+  </w:abstractNum>
+  <w:abstractNum w:abstractNumId="1" w15:restartNumberingAfterBreak="0">
     <w:nsid w:val="46B37BB4"/>
     <w:multiLevelType w:val="hybridMultilevel"/>
     <w:tmpl w:val="D6C8458C"/>
@@ -378,6 +1962,9 @@
     </w:lvl>
   </w:abstractNum>
   <w:num w:numId="1">
+    <w:abstractNumId w:val="1"/>
+  </w:num>
+  <w:num w:numId="2">
     <w:abstractNumId w:val="0"/>
   </w:num>
 </w:numbering>
@@ -798,6 +2385,28 @@
       <w:szCs w:val="32"/>
     </w:rPr>
   </w:style>
+  <w:style w:type="paragraph" w:styleId="Titre2">
+    <w:name w:val="heading 2"/>
+    <w:basedOn w:val="Normal"/>
+    <w:next w:val="Normal"/>
+    <w:link w:val="Titre2Car"/>
+    <w:uiPriority w:val="9"/>
+    <w:unhideWhenUsed/>
+    <w:qFormat/>
+    <w:rsid w:val="00235A1F"/>
+    <w:pPr>
+      <w:keepNext/>
+      <w:keepLines/>
+      <w:spacing w:before="40" w:after="0"/>
+      <w:outlineLvl w:val="1"/>
+    </w:pPr>
+    <w:rPr>
+      <w:rFonts w:asciiTheme="majorHAnsi" w:eastAsiaTheme="majorEastAsia" w:hAnsiTheme="majorHAnsi" w:cstheme="majorBidi"/>
+      <w:color w:val="2E74B5" w:themeColor="accent1" w:themeShade="BF"/>
+      <w:sz w:val="26"/>
+      <w:szCs w:val="26"/>
+    </w:rPr>
+  </w:style>
   <w:style w:type="character" w:default="1" w:styleId="Policepardfaut">
     <w:name w:val="Default Paragraph Font"/>
     <w:uiPriority w:val="1"/>
@@ -867,6 +2476,30 @@
         <w:insideV w:val="single" w:sz="4" w:space="0" w:color="auto"/>
       </w:tblBorders>
     </w:tblPr>
+  </w:style>
+  <w:style w:type="character" w:styleId="Lienhypertexte">
+    <w:name w:val="Hyperlink"/>
+    <w:basedOn w:val="Policepardfaut"/>
+    <w:uiPriority w:val="99"/>
+    <w:unhideWhenUsed/>
+    <w:rsid w:val="00490AC9"/>
+    <w:rPr>
+      <w:color w:val="0563C1" w:themeColor="hyperlink"/>
+      <w:u w:val="single"/>
+    </w:rPr>
+  </w:style>
+  <w:style w:type="character" w:customStyle="1" w:styleId="Titre2Car">
+    <w:name w:val="Titre 2 Car"/>
+    <w:basedOn w:val="Policepardfaut"/>
+    <w:link w:val="Titre2"/>
+    <w:uiPriority w:val="9"/>
+    <w:rsid w:val="00235A1F"/>
+    <w:rPr>
+      <w:rFonts w:asciiTheme="majorHAnsi" w:eastAsiaTheme="majorEastAsia" w:hAnsiTheme="majorHAnsi" w:cstheme="majorBidi"/>
+      <w:color w:val="2E74B5" w:themeColor="accent1" w:themeShade="BF"/>
+      <w:sz w:val="26"/>
+      <w:szCs w:val="26"/>
+    </w:rPr>
   </w:style>
 </w:styles>
 </file>

</xml_diff>

<commit_message>
Update for Mon May  2 11:37:54 2022
</commit_message>
<xml_diff>
--- a/distros/M/MsOffice-Word-Template/t/etc/tt2_template.docx
+++ b/distros/M/MsOffice-Word-Template/t/etc/tt2_template.docx
@@ -48,7 +48,6 @@
         </w:rPr>
         <w:t>u"</w:t>
       </w:r>
-      <w:bookmarkStart w:id="0" w:name="_GoBack"/>
       <w:r>
         <w:rPr>
           <w:b/>
@@ -83,7 +82,6 @@
         </w:rPr>
         <w:t>update</w:t>
       </w:r>
-      <w:bookmarkEnd w:id="0"/>
       <w:r>
         <w:rPr>
           <w:highlight w:val="green"/>
@@ -1161,30 +1159,24 @@
           <w:i/>
           <w:highlight w:val="yellow"/>
         </w:rPr>
-        <w:t>\</w:t>
+        <w:t>\"</w:t>
       </w:r>
       <w:r>
         <w:rPr>
           <w:i/>
           <w:highlight w:val="yellow"/>
         </w:rPr>
-        <w:t>"</w:t>
-      </w:r>
-      <w:r>
-        <w:rPr>
-          <w:i/>
-          <w:highlight w:val="yellow"/>
-        </w:rPr>
         <w:t xml:space="preserve"> </w:t>
       </w:r>
     </w:p>
-    <w:p/>
     <w:p>
       <w:pPr>
         <w:rPr>
           <w:lang w:val="de-CH"/>
         </w:rPr>
       </w:pPr>
+      <w:bookmarkStart w:id="0" w:name="_GoBack"/>
+      <w:bookmarkEnd w:id="0"/>
       <w:proofErr w:type="spellStart"/>
       <w:r>
         <w:rPr>
@@ -1747,10 +1739,17 @@
       <w:pPr>
         <w:rPr>
           <w:b/>
+          <w:lang w:val="de-CH"/>
         </w:rPr>
       </w:pPr>
     </w:p>
     <w:sectPr>
+      <w:headerReference w:type="even" r:id="rId7"/>
+      <w:headerReference w:type="default" r:id="rId8"/>
+      <w:footerReference w:type="even" r:id="rId9"/>
+      <w:footerReference w:type="default" r:id="rId10"/>
+      <w:headerReference w:type="first" r:id="rId11"/>
+      <w:footerReference w:type="first" r:id="rId12"/>
       <w:pgSz w:w="11906" w:h="16838"/>
       <w:pgMar w:top="1417" w:right="1417" w:bottom="1417" w:left="1417" w:header="708" w:footer="708" w:gutter="0"/>
       <w:cols w:space="708"/>
@@ -1758,6 +1757,263 @@
     </w:sectPr>
   </w:body>
 </w:document>
+</file>
+
+<file path=word/endnotes.xml><?xml version="1.0" encoding="utf-8"?>
+<w:endnotes xmlns:wpc="http://schemas.microsoft.com/office/word/2010/wordprocessingCanvas" xmlns:cx="http://schemas.microsoft.com/office/drawing/2014/chartex" xmlns:cx1="http://schemas.microsoft.com/office/drawing/2015/9/8/chartex" xmlns:mc="http://schemas.openxmlformats.org/markup-compatibility/2006" xmlns:o="urn:schemas-microsoft-com:office:office" xmlns:r="http://schemas.openxmlformats.org/officeDocument/2006/relationships" xmlns:m="http://schemas.openxmlformats.org/officeDocument/2006/math" xmlns:v="urn:schemas-microsoft-com:vml" xmlns:wp14="http://schemas.microsoft.com/office/word/2010/wordprocessingDrawing" xmlns:wp="http://schemas.openxmlformats.org/drawingml/2006/wordprocessingDrawing" xmlns:w10="urn:schemas-microsoft-com:office:word" xmlns:w="http://schemas.openxmlformats.org/wordprocessingml/2006/main" xmlns:w14="http://schemas.microsoft.com/office/word/2010/wordml" xmlns:w15="http://schemas.microsoft.com/office/word/2012/wordml" xmlns:w16se="http://schemas.microsoft.com/office/word/2015/wordml/symex" xmlns:wpg="http://schemas.microsoft.com/office/word/2010/wordprocessingGroup" xmlns:wpi="http://schemas.microsoft.com/office/word/2010/wordprocessingInk" xmlns:wne="http://schemas.microsoft.com/office/word/2006/wordml" xmlns:wps="http://schemas.microsoft.com/office/word/2010/wordprocessingShape" mc:Ignorable="w14 w15 w16se wp14">
+  <w:endnote w:type="separator" w:id="-1">
+    <w:p>
+      <w:pPr>
+        <w:spacing w:after="0" w:line="240" w:lineRule="auto"/>
+      </w:pPr>
+      <w:r>
+        <w:separator/>
+      </w:r>
+    </w:p>
+  </w:endnote>
+  <w:endnote w:type="continuationSeparator" w:id="0">
+    <w:p>
+      <w:pPr>
+        <w:spacing w:after="0" w:line="240" w:lineRule="auto"/>
+      </w:pPr>
+      <w:r>
+        <w:continuationSeparator/>
+      </w:r>
+    </w:p>
+  </w:endnote>
+</w:endnotes>
+</file>
+
+<file path=word/footer1.xml><?xml version="1.0" encoding="utf-8"?>
+<w:ftr xmlns:wpc="http://schemas.microsoft.com/office/word/2010/wordprocessingCanvas" xmlns:cx="http://schemas.microsoft.com/office/drawing/2014/chartex" xmlns:cx1="http://schemas.microsoft.com/office/drawing/2015/9/8/chartex" xmlns:mc="http://schemas.openxmlformats.org/markup-compatibility/2006" xmlns:o="urn:schemas-microsoft-com:office:office" xmlns:r="http://schemas.openxmlformats.org/officeDocument/2006/relationships" xmlns:m="http://schemas.openxmlformats.org/officeDocument/2006/math" xmlns:v="urn:schemas-microsoft-com:vml" xmlns:wp14="http://schemas.microsoft.com/office/word/2010/wordprocessingDrawing" xmlns:wp="http://schemas.openxmlformats.org/drawingml/2006/wordprocessingDrawing" xmlns:w10="urn:schemas-microsoft-com:office:word" xmlns:w="http://schemas.openxmlformats.org/wordprocessingml/2006/main" xmlns:w14="http://schemas.microsoft.com/office/word/2010/wordml" xmlns:w15="http://schemas.microsoft.com/office/word/2012/wordml" xmlns:w16se="http://schemas.microsoft.com/office/word/2015/wordml/symex" xmlns:wpg="http://schemas.microsoft.com/office/word/2010/wordprocessingGroup" xmlns:wpi="http://schemas.microsoft.com/office/word/2010/wordprocessingInk" xmlns:wne="http://schemas.microsoft.com/office/word/2006/wordml" xmlns:wps="http://schemas.microsoft.com/office/word/2010/wordprocessingShape" mc:Ignorable="w14 w15 w16se wp14">
+  <w:p>
+    <w:pPr>
+      <w:pStyle w:val="Pieddepage"/>
+    </w:pPr>
+  </w:p>
+</w:ftr>
+</file>
+
+<file path=word/footer2.xml><?xml version="1.0" encoding="utf-8"?>
+<w:ftr xmlns:wpc="http://schemas.microsoft.com/office/word/2010/wordprocessingCanvas" xmlns:cx="http://schemas.microsoft.com/office/drawing/2014/chartex" xmlns:cx1="http://schemas.microsoft.com/office/drawing/2015/9/8/chartex" xmlns:mc="http://schemas.openxmlformats.org/markup-compatibility/2006" xmlns:o="urn:schemas-microsoft-com:office:office" xmlns:r="http://schemas.openxmlformats.org/officeDocument/2006/relationships" xmlns:m="http://schemas.openxmlformats.org/officeDocument/2006/math" xmlns:v="urn:schemas-microsoft-com:vml" xmlns:wp14="http://schemas.microsoft.com/office/word/2010/wordprocessingDrawing" xmlns:wp="http://schemas.openxmlformats.org/drawingml/2006/wordprocessingDrawing" xmlns:w10="urn:schemas-microsoft-com:office:word" xmlns:w="http://schemas.openxmlformats.org/wordprocessingml/2006/main" xmlns:w14="http://schemas.microsoft.com/office/word/2010/wordml" xmlns:w15="http://schemas.microsoft.com/office/word/2012/wordml" xmlns:w16se="http://schemas.microsoft.com/office/word/2015/wordml/symex" xmlns:wpg="http://schemas.microsoft.com/office/word/2010/wordprocessingGroup" xmlns:wpi="http://schemas.microsoft.com/office/word/2010/wordprocessingInk" xmlns:wne="http://schemas.microsoft.com/office/word/2006/wordml" xmlns:wps="http://schemas.microsoft.com/office/word/2010/wordprocessingShape" mc:Ignorable="w14 w15 w16se wp14">
+  <w:p>
+    <w:pPr>
+      <w:pStyle w:val="Pieddepage"/>
+    </w:pPr>
+    <w:proofErr w:type="spellStart"/>
+    <w:r>
+      <w:t>Footer</w:t>
+    </w:r>
+    <w:proofErr w:type="spellEnd"/>
+    <w:r>
+      <w:tab/>
+    </w:r>
+    <w:r>
+      <w:tab/>
+      <w:t xml:space="preserve">Page </w:t>
+    </w:r>
+    <w:r>
+      <w:rPr>
+        <w:highlight w:val="green"/>
+      </w:rPr>
+      <w:t>PROCESS</w:t>
+    </w:r>
+    <w:r>
+      <w:rPr>
+        <w:highlight w:val="green"/>
+      </w:rPr>
+      <w:t xml:space="preserve"> </w:t>
+    </w:r>
+    <w:proofErr w:type="spellStart"/>
+    <w:r>
+      <w:rPr>
+        <w:highlight w:val="green"/>
+      </w:rPr>
+      <w:t>field</w:t>
+    </w:r>
+    <w:proofErr w:type="spellEnd"/>
+    <w:r>
+      <w:rPr>
+        <w:highlight w:val="green"/>
+      </w:rPr>
+      <w:t xml:space="preserve"> code="page"</w:t>
+    </w:r>
+  </w:p>
+</w:ftr>
+</file>
+
+<file path=word/footer3.xml><?xml version="1.0" encoding="utf-8"?>
+<w:ftr xmlns:wpc="http://schemas.microsoft.com/office/word/2010/wordprocessingCanvas" xmlns:cx="http://schemas.microsoft.com/office/drawing/2014/chartex" xmlns:cx1="http://schemas.microsoft.com/office/drawing/2015/9/8/chartex" xmlns:mc="http://schemas.openxmlformats.org/markup-compatibility/2006" xmlns:o="urn:schemas-microsoft-com:office:office" xmlns:r="http://schemas.openxmlformats.org/officeDocument/2006/relationships" xmlns:m="http://schemas.openxmlformats.org/officeDocument/2006/math" xmlns:v="urn:schemas-microsoft-com:vml" xmlns:wp14="http://schemas.microsoft.com/office/word/2010/wordprocessingDrawing" xmlns:wp="http://schemas.openxmlformats.org/drawingml/2006/wordprocessingDrawing" xmlns:w10="urn:schemas-microsoft-com:office:word" xmlns:w="http://schemas.openxmlformats.org/wordprocessingml/2006/main" xmlns:w14="http://schemas.microsoft.com/office/word/2010/wordml" xmlns:w15="http://schemas.microsoft.com/office/word/2012/wordml" xmlns:w16se="http://schemas.microsoft.com/office/word/2015/wordml/symex" xmlns:wpg="http://schemas.microsoft.com/office/word/2010/wordprocessingGroup" xmlns:wpi="http://schemas.microsoft.com/office/word/2010/wordprocessingInk" xmlns:wne="http://schemas.microsoft.com/office/word/2006/wordml" xmlns:wps="http://schemas.microsoft.com/office/word/2010/wordprocessingShape" mc:Ignorable="w14 w15 w16se wp14">
+  <w:p>
+    <w:pPr>
+      <w:pStyle w:val="Pieddepage"/>
+    </w:pPr>
+  </w:p>
+</w:ftr>
+</file>
+
+<file path=word/footnotes.xml><?xml version="1.0" encoding="utf-8"?>
+<w:footnotes xmlns:wpc="http://schemas.microsoft.com/office/word/2010/wordprocessingCanvas" xmlns:cx="http://schemas.microsoft.com/office/drawing/2014/chartex" xmlns:cx1="http://schemas.microsoft.com/office/drawing/2015/9/8/chartex" xmlns:mc="http://schemas.openxmlformats.org/markup-compatibility/2006" xmlns:o="urn:schemas-microsoft-com:office:office" xmlns:r="http://schemas.openxmlformats.org/officeDocument/2006/relationships" xmlns:m="http://schemas.openxmlformats.org/officeDocument/2006/math" xmlns:v="urn:schemas-microsoft-com:vml" xmlns:wp14="http://schemas.microsoft.com/office/word/2010/wordprocessingDrawing" xmlns:wp="http://schemas.openxmlformats.org/drawingml/2006/wordprocessingDrawing" xmlns:w10="urn:schemas-microsoft-com:office:word" xmlns:w="http://schemas.openxmlformats.org/wordprocessingml/2006/main" xmlns:w14="http://schemas.microsoft.com/office/word/2010/wordml" xmlns:w15="http://schemas.microsoft.com/office/word/2012/wordml" xmlns:w16se="http://schemas.microsoft.com/office/word/2015/wordml/symex" xmlns:wpg="http://schemas.microsoft.com/office/word/2010/wordprocessingGroup" xmlns:wpi="http://schemas.microsoft.com/office/word/2010/wordprocessingInk" xmlns:wne="http://schemas.microsoft.com/office/word/2006/wordml" xmlns:wps="http://schemas.microsoft.com/office/word/2010/wordprocessingShape" mc:Ignorable="w14 w15 w16se wp14">
+  <w:footnote w:type="separator" w:id="-1">
+    <w:p>
+      <w:pPr>
+        <w:spacing w:after="0" w:line="240" w:lineRule="auto"/>
+      </w:pPr>
+      <w:r>
+        <w:separator/>
+      </w:r>
+    </w:p>
+  </w:footnote>
+  <w:footnote w:type="continuationSeparator" w:id="0">
+    <w:p>
+      <w:pPr>
+        <w:spacing w:after="0" w:line="240" w:lineRule="auto"/>
+      </w:pPr>
+      <w:r>
+        <w:continuationSeparator/>
+      </w:r>
+    </w:p>
+  </w:footnote>
+</w:footnotes>
+</file>
+
+<file path=word/header1.xml><?xml version="1.0" encoding="utf-8"?>
+<w:hdr xmlns:wpc="http://schemas.microsoft.com/office/word/2010/wordprocessingCanvas" xmlns:cx="http://schemas.microsoft.com/office/drawing/2014/chartex" xmlns:cx1="http://schemas.microsoft.com/office/drawing/2015/9/8/chartex" xmlns:mc="http://schemas.openxmlformats.org/markup-compatibility/2006" xmlns:o="urn:schemas-microsoft-com:office:office" xmlns:r="http://schemas.openxmlformats.org/officeDocument/2006/relationships" xmlns:m="http://schemas.openxmlformats.org/officeDocument/2006/math" xmlns:v="urn:schemas-microsoft-com:vml" xmlns:wp14="http://schemas.microsoft.com/office/word/2010/wordprocessingDrawing" xmlns:wp="http://schemas.openxmlformats.org/drawingml/2006/wordprocessingDrawing" xmlns:w10="urn:schemas-microsoft-com:office:word" xmlns:w="http://schemas.openxmlformats.org/wordprocessingml/2006/main" xmlns:w14="http://schemas.microsoft.com/office/word/2010/wordml" xmlns:w15="http://schemas.microsoft.com/office/word/2012/wordml" xmlns:w16se="http://schemas.microsoft.com/office/word/2015/wordml/symex" xmlns:wpg="http://schemas.microsoft.com/office/word/2010/wordprocessingGroup" xmlns:wpi="http://schemas.microsoft.com/office/word/2010/wordprocessingInk" xmlns:wne="http://schemas.microsoft.com/office/word/2006/wordml" xmlns:wps="http://schemas.microsoft.com/office/word/2010/wordprocessingShape" mc:Ignorable="w14 w15 w16se wp14">
+  <w:p>
+    <w:pPr>
+      <w:pStyle w:val="En-tte"/>
+    </w:pPr>
+  </w:p>
+</w:hdr>
+</file>
+
+<file path=word/header2.xml><?xml version="1.0" encoding="utf-8"?>
+<w:hdr xmlns:wpc="http://schemas.microsoft.com/office/word/2010/wordprocessingCanvas" xmlns:cx="http://schemas.microsoft.com/office/drawing/2014/chartex" xmlns:cx1="http://schemas.microsoft.com/office/drawing/2015/9/8/chartex" xmlns:mc="http://schemas.openxmlformats.org/markup-compatibility/2006" xmlns:o="urn:schemas-microsoft-com:office:office" xmlns:r="http://schemas.openxmlformats.org/officeDocument/2006/relationships" xmlns:m="http://schemas.openxmlformats.org/officeDocument/2006/math" xmlns:v="urn:schemas-microsoft-com:vml" xmlns:wp14="http://schemas.microsoft.com/office/word/2010/wordprocessingDrawing" xmlns:wp="http://schemas.openxmlformats.org/drawingml/2006/wordprocessingDrawing" xmlns:w10="urn:schemas-microsoft-com:office:word" xmlns:w="http://schemas.openxmlformats.org/wordprocessingml/2006/main" xmlns:w14="http://schemas.microsoft.com/office/word/2010/wordml" xmlns:w15="http://schemas.microsoft.com/office/word/2012/wordml" xmlns:w16se="http://schemas.microsoft.com/office/word/2015/wordml/symex" xmlns:wpg="http://schemas.microsoft.com/office/word/2010/wordprocessingGroup" xmlns:wpi="http://schemas.microsoft.com/office/word/2010/wordprocessingInk" xmlns:wne="http://schemas.microsoft.com/office/word/2006/wordml" xmlns:wps="http://schemas.microsoft.com/office/word/2010/wordprocessingShape" mc:Ignorable="w14 w15 w16se wp14">
+  <w:p>
+    <w:pPr>
+      <w:pStyle w:val="En-tte"/>
+      <w:rPr>
+        <w:lang w:val="de-CH"/>
+      </w:rPr>
+    </w:pPr>
+    <w:proofErr w:type="spellStart"/>
+    <w:r>
+      <w:rPr>
+        <w:lang w:val="de-CH"/>
+      </w:rPr>
+      <w:t>Here</w:t>
+    </w:r>
+    <w:proofErr w:type="spellEnd"/>
+    <w:r>
+      <w:rPr>
+        <w:lang w:val="de-CH"/>
+      </w:rPr>
+      <w:t xml:space="preserve"> </w:t>
+    </w:r>
+    <w:proofErr w:type="spellStart"/>
+    <w:r>
+      <w:rPr>
+        <w:lang w:val="de-CH"/>
+      </w:rPr>
+      <w:t>is</w:t>
+    </w:r>
+    <w:proofErr w:type="spellEnd"/>
+    <w:r>
+      <w:rPr>
+        <w:lang w:val="de-CH"/>
+      </w:rPr>
+      <w:t xml:space="preserve"> </w:t>
+    </w:r>
+    <w:proofErr w:type="spellStart"/>
+    <w:r>
+      <w:rPr>
+        <w:lang w:val="de-CH"/>
+      </w:rPr>
+      <w:t>the</w:t>
+    </w:r>
+    <w:proofErr w:type="spellEnd"/>
+    <w:r>
+      <w:rPr>
+        <w:lang w:val="de-CH"/>
+      </w:rPr>
+      <w:t xml:space="preserve"> </w:t>
+    </w:r>
+    <w:proofErr w:type="spellStart"/>
+    <w:r>
+      <w:rPr>
+        <w:lang w:val="de-CH"/>
+      </w:rPr>
+      <w:t>header</w:t>
+    </w:r>
+    <w:proofErr w:type="spellEnd"/>
+    <w:r>
+      <w:rPr>
+        <w:lang w:val="de-CH"/>
+      </w:rPr>
+      <w:t xml:space="preserve"> </w:t>
+    </w:r>
+    <w:proofErr w:type="spellStart"/>
+    <w:r>
+      <w:rPr>
+        <w:lang w:val="de-CH"/>
+      </w:rPr>
+      <w:t>for</w:t>
+    </w:r>
+    <w:proofErr w:type="spellEnd"/>
+    <w:r>
+      <w:rPr>
+        <w:lang w:val="de-CH"/>
+      </w:rPr>
+      <w:t xml:space="preserve"> </w:t>
+    </w:r>
+    <w:proofErr w:type="spellStart"/>
+    <w:r>
+      <w:rPr>
+        <w:highlight w:val="yellow"/>
+        <w:lang w:val="de-CH"/>
+      </w:rPr>
+      <w:t>foo</w:t>
+    </w:r>
+    <w:proofErr w:type="spellEnd"/>
+    <w:r>
+      <w:rPr>
+        <w:lang w:val="de-CH"/>
+      </w:rPr>
+      <w:t xml:space="preserve"> </w:t>
+    </w:r>
+    <w:proofErr w:type="spellStart"/>
+    <w:r>
+      <w:rPr>
+        <w:lang w:val="de-CH"/>
+      </w:rPr>
+      <w:t>and</w:t>
+    </w:r>
+    <w:proofErr w:type="spellEnd"/>
+    <w:r>
+      <w:rPr>
+        <w:lang w:val="de-CH"/>
+      </w:rPr>
+      <w:t xml:space="preserve"> </w:t>
+    </w:r>
+    <w:r>
+      <w:rPr>
+        <w:highlight w:val="yellow"/>
+        <w:lang w:val="de-CH"/>
+      </w:rPr>
+      <w:t>bar</w:t>
+    </w:r>
+  </w:p>
+</w:hdr>
+</file>
+
+<file path=word/header3.xml><?xml version="1.0" encoding="utf-8"?>
+<w:hdr xmlns:wpc="http://schemas.microsoft.com/office/word/2010/wordprocessingCanvas" xmlns:cx="http://schemas.microsoft.com/office/drawing/2014/chartex" xmlns:cx1="http://schemas.microsoft.com/office/drawing/2015/9/8/chartex" xmlns:mc="http://schemas.openxmlformats.org/markup-compatibility/2006" xmlns:o="urn:schemas-microsoft-com:office:office" xmlns:r="http://schemas.openxmlformats.org/officeDocument/2006/relationships" xmlns:m="http://schemas.openxmlformats.org/officeDocument/2006/math" xmlns:v="urn:schemas-microsoft-com:vml" xmlns:wp14="http://schemas.microsoft.com/office/word/2010/wordprocessingDrawing" xmlns:wp="http://schemas.openxmlformats.org/drawingml/2006/wordprocessingDrawing" xmlns:w10="urn:schemas-microsoft-com:office:word" xmlns:w="http://schemas.openxmlformats.org/wordprocessingml/2006/main" xmlns:w14="http://schemas.microsoft.com/office/word/2010/wordml" xmlns:w15="http://schemas.microsoft.com/office/word/2012/wordml" xmlns:w16se="http://schemas.microsoft.com/office/word/2015/wordml/symex" xmlns:wpg="http://schemas.microsoft.com/office/word/2010/wordprocessingGroup" xmlns:wpi="http://schemas.microsoft.com/office/word/2010/wordprocessingInk" xmlns:wne="http://schemas.microsoft.com/office/word/2006/wordml" xmlns:wps="http://schemas.microsoft.com/office/word/2010/wordprocessingShape" mc:Ignorable="w14 w15 w16se wp14">
+  <w:p>
+    <w:pPr>
+      <w:pStyle w:val="En-tte"/>
+    </w:pPr>
+  </w:p>
+</w:hdr>
 </file>
 
 <file path=word/numbering.xml><?xml version="1.0" encoding="utf-8"?>
@@ -2501,6 +2757,50 @@
       <w:szCs w:val="26"/>
     </w:rPr>
   </w:style>
+  <w:style w:type="paragraph" w:styleId="En-tte">
+    <w:name w:val="header"/>
+    <w:basedOn w:val="Normal"/>
+    <w:link w:val="En-tteCar"/>
+    <w:uiPriority w:val="99"/>
+    <w:unhideWhenUsed/>
+    <w:rsid w:val="00396497"/>
+    <w:pPr>
+      <w:tabs>
+        <w:tab w:val="center" w:pos="4536"/>
+        <w:tab w:val="right" w:pos="9072"/>
+      </w:tabs>
+      <w:spacing w:after="0" w:line="240" w:lineRule="auto"/>
+    </w:pPr>
+  </w:style>
+  <w:style w:type="character" w:customStyle="1" w:styleId="En-tteCar">
+    <w:name w:val="En-tête Car"/>
+    <w:basedOn w:val="Policepardfaut"/>
+    <w:link w:val="En-tte"/>
+    <w:uiPriority w:val="99"/>
+    <w:rsid w:val="00396497"/>
+  </w:style>
+  <w:style w:type="paragraph" w:styleId="Pieddepage">
+    <w:name w:val="footer"/>
+    <w:basedOn w:val="Normal"/>
+    <w:link w:val="PieddepageCar"/>
+    <w:uiPriority w:val="99"/>
+    <w:unhideWhenUsed/>
+    <w:rsid w:val="00396497"/>
+    <w:pPr>
+      <w:tabs>
+        <w:tab w:val="center" w:pos="4536"/>
+        <w:tab w:val="right" w:pos="9072"/>
+      </w:tabs>
+      <w:spacing w:after="0" w:line="240" w:lineRule="auto"/>
+    </w:pPr>
+  </w:style>
+  <w:style w:type="character" w:customStyle="1" w:styleId="PieddepageCar">
+    <w:name w:val="Pied de page Car"/>
+    <w:basedOn w:val="Policepardfaut"/>
+    <w:link w:val="Pieddepage"/>
+    <w:uiPriority w:val="99"/>
+    <w:rsid w:val="00396497"/>
+  </w:style>
 </w:styles>
 </file>
 

</xml_diff>

<commit_message>
Update for Fri Jun  7 05:10:01 2024
</commit_message>
<xml_diff>
--- a/distros/M/MsOffice-Word-Template/t/etc/tt2_template.docx
+++ b/distros/M/MsOffice-Word-Template/t/etc/tt2_template.docx
@@ -3,41 +3,36 @@
 <w:document xmlns:wpc="http://schemas.microsoft.com/office/word/2010/wordprocessingCanvas" xmlns:cx="http://schemas.microsoft.com/office/drawing/2014/chartex" xmlns:cx1="http://schemas.microsoft.com/office/drawing/2015/9/8/chartex" xmlns:mc="http://schemas.openxmlformats.org/markup-compatibility/2006" xmlns:o="urn:schemas-microsoft-com:office:office" xmlns:r="http://schemas.openxmlformats.org/officeDocument/2006/relationships" xmlns:m="http://schemas.openxmlformats.org/officeDocument/2006/math" xmlns:v="urn:schemas-microsoft-com:vml" xmlns:wp14="http://schemas.microsoft.com/office/word/2010/wordprocessingDrawing" xmlns:wp="http://schemas.openxmlformats.org/drawingml/2006/wordprocessingDrawing" xmlns:w10="urn:schemas-microsoft-com:office:word" xmlns:w="http://schemas.openxmlformats.org/wordprocessingml/2006/main" xmlns:w14="http://schemas.microsoft.com/office/word/2010/wordml" xmlns:w15="http://schemas.microsoft.com/office/word/2012/wordml" xmlns:w16se="http://schemas.microsoft.com/office/word/2015/wordml/symex" xmlns:wpg="http://schemas.microsoft.com/office/word/2010/wordprocessingGroup" xmlns:wpi="http://schemas.microsoft.com/office/word/2010/wordprocessingInk" xmlns:wne="http://schemas.microsoft.com/office/word/2006/wordml" xmlns:wps="http://schemas.microsoft.com/office/word/2010/wordprocessingShape" mc:Ignorable="w14 w15 w16se wp14">
   <w:body>
     <w:p>
+      <w:pPr>
+        <w:rPr>
+          <w:lang w:val="en-GB"/>
+        </w:rPr>
+      </w:pPr>
       <w:r>
         <w:rPr>
           <w:highlight w:val="yellow"/>
+          <w:lang w:val="en-GB"/>
         </w:rPr>
         <w:br/>
       </w:r>
       <w:r>
         <w:rPr>
           <w:highlight w:val="green"/>
+          <w:lang w:val="en-GB"/>
         </w:rPr>
         <w:t>WRAPPER</w:t>
       </w:r>
       <w:r>
         <w:rPr>
           <w:highlight w:val="green"/>
-        </w:rPr>
-        <w:t xml:space="preserve"> </w:t>
-      </w:r>
-      <w:proofErr w:type="spellStart"/>
-      <w:r>
-        <w:rPr>
-          <w:highlight w:val="green"/>
-        </w:rPr>
-        <w:t>field</w:t>
-      </w:r>
-      <w:proofErr w:type="spellEnd"/>
-      <w:r>
-        <w:rPr>
-          <w:highlight w:val="green"/>
-        </w:rPr>
-        <w:t xml:space="preserve"> code</w:t>
-      </w:r>
-      <w:r>
-        <w:rPr>
-          <w:highlight w:val="green"/>
+          <w:lang w:val="en-GB"/>
+        </w:rPr>
+        <w:t xml:space="preserve"> field code</w:t>
+      </w:r>
+      <w:r>
+        <w:rPr>
+          <w:highlight w:val="green"/>
+          <w:lang w:val="en-GB"/>
         </w:rPr>
         <w:t>="TOC \o \"1-3\" \h \z \</w:t>
       </w:r>
@@ -45,12 +40,14 @@
       <w:r>
         <w:rPr>
           <w:highlight w:val="green"/>
+          <w:lang w:val="en-GB"/>
         </w:rPr>
         <w:t>u"</w:t>
       </w:r>
       <w:r>
         <w:rPr>
           <w:b/>
+          <w:lang w:val="en-GB"/>
         </w:rPr>
         <w:t>Table</w:t>
       </w:r>
@@ -58,33 +55,22 @@
       <w:r>
         <w:rPr>
           <w:b/>
-        </w:rPr>
-        <w:t xml:space="preserve"> of contents – </w:t>
+          <w:lang w:val="en-GB"/>
+        </w:rPr>
+        <w:t xml:space="preserve"> of contents – press F9 to </w:t>
       </w:r>
       <w:proofErr w:type="spellStart"/>
       <w:r>
         <w:rPr>
           <w:b/>
-        </w:rPr>
-        <w:t>press</w:t>
-      </w:r>
-      <w:proofErr w:type="spellEnd"/>
-      <w:r>
-        <w:rPr>
-          <w:b/>
-        </w:rPr>
-        <w:t xml:space="preserve"> F9 to </w:t>
-      </w:r>
-      <w:proofErr w:type="spellStart"/>
-      <w:r>
-        <w:rPr>
-          <w:b/>
+          <w:lang w:val="en-GB"/>
         </w:rPr>
         <w:t>update</w:t>
       </w:r>
       <w:r>
         <w:rPr>
           <w:highlight w:val="green"/>
+          <w:lang w:val="en-GB"/>
         </w:rPr>
         <w:t>END</w:t>
       </w:r>
@@ -93,268 +79,327 @@
     <w:p>
       <w:pPr>
         <w:pStyle w:val="Titre1"/>
-      </w:pPr>
-      <w:proofErr w:type="spellStart"/>
-      <w:r>
-        <w:t>Testing</w:t>
-      </w:r>
-      <w:proofErr w:type="spellEnd"/>
-      <w:r>
-        <w:t xml:space="preserve"> </w:t>
-      </w:r>
-      <w:proofErr w:type="spellStart"/>
-      <w:r>
-        <w:t>templates</w:t>
-      </w:r>
-      <w:proofErr w:type="spellEnd"/>
-    </w:p>
-    <w:p/>
-    <w:p>
-      <w:r>
-        <w:t xml:space="preserve">Hello, </w:t>
-      </w:r>
-      <w:proofErr w:type="spellStart"/>
-      <w:r>
-        <w:rPr>
-          <w:highlight w:val="yellow"/>
-        </w:rPr>
-        <w:t>foo</w:t>
-      </w:r>
-      <w:proofErr w:type="spellEnd"/>
+        <w:rPr>
+          <w:lang w:val="en-GB"/>
+        </w:rPr>
+      </w:pPr>
+      <w:r>
+        <w:rPr>
+          <w:lang w:val="en-GB"/>
+        </w:rPr>
+        <w:t>Testing templates</w:t>
+      </w:r>
     </w:p>
     <w:p>
-      <w:r>
-        <w:t xml:space="preserve">This </w:t>
-      </w:r>
-      <w:proofErr w:type="spellStart"/>
-      <w:r>
-        <w:t>is</w:t>
-      </w:r>
-      <w:proofErr w:type="spellEnd"/>
-      <w:r>
-        <w:t xml:space="preserve"> a </w:t>
-      </w:r>
-      <w:proofErr w:type="spellStart"/>
-      <w:r>
-        <w:t>nice</w:t>
-      </w:r>
-      <w:proofErr w:type="spellEnd"/>
-      <w:r>
-        <w:t xml:space="preserve"> </w:t>
-      </w:r>
-      <w:proofErr w:type="spellStart"/>
-      <w:r>
-        <w:t>template</w:t>
-      </w:r>
-      <w:proofErr w:type="spellEnd"/>
-      <w:r>
-        <w:t xml:space="preserve"> for </w:t>
-      </w:r>
-      <w:proofErr w:type="spellStart"/>
-      <w:r>
-        <w:rPr>
-          <w:highlight w:val="yellow"/>
-        </w:rPr>
-        <w:t>foo</w:t>
-      </w:r>
-      <w:proofErr w:type="spellEnd"/>
-      <w:r>
-        <w:t xml:space="preserve"> and </w:t>
-      </w:r>
-      <w:r>
-        <w:rPr>
-          <w:highlight w:val="yellow"/>
-        </w:rPr>
-        <w:t>bar</w:t>
-      </w:r>
-      <w:r>
-        <w:t>.</w:t>
-      </w:r>
+      <w:pPr>
+        <w:rPr>
+          <w:lang w:val="en-GB"/>
+        </w:rPr>
+      </w:pPr>
     </w:p>
     <w:p>
-      <w:proofErr w:type="spellStart"/>
-      <w:r>
-        <w:t>Here</w:t>
-      </w:r>
-      <w:proofErr w:type="spellEnd"/>
-      <w:r>
+      <w:pPr>
+        <w:rPr>
+          <w:lang w:val="en-GB"/>
+        </w:rPr>
+      </w:pPr>
+      <w:r>
+        <w:rPr>
+          <w:lang w:val="en-GB"/>
+        </w:rPr>
+        <w:t xml:space="preserve">Hello, </w:t>
+      </w:r>
+      <w:r>
+        <w:rPr>
+          <w:highlight w:val="yellow"/>
+          <w:lang w:val="en-GB"/>
+        </w:rPr>
+        <w:t>foo</w:t>
+      </w:r>
+    </w:p>
+    <w:p>
+      <w:pPr>
+        <w:rPr>
+          <w:lang w:val="en-GB"/>
+        </w:rPr>
+      </w:pPr>
+      <w:r>
+        <w:rPr>
+          <w:lang w:val="en-GB"/>
+        </w:rPr>
+        <w:t xml:space="preserve">This is a nice template for </w:t>
+      </w:r>
+      <w:r>
+        <w:rPr>
+          <w:highlight w:val="yellow"/>
+          <w:lang w:val="en-GB"/>
+        </w:rPr>
+        <w:t>foo</w:t>
+      </w:r>
+      <w:r>
+        <w:rPr>
+          <w:lang w:val="en-GB"/>
+        </w:rPr>
+        <w:t xml:space="preserve"> and </w:t>
+      </w:r>
+      <w:r>
+        <w:rPr>
+          <w:highlight w:val="yellow"/>
+          <w:lang w:val="en-GB"/>
+        </w:rPr>
+        <w:t>bar</w:t>
+      </w:r>
+      <w:r>
+        <w:rPr>
+          <w:lang w:val="en-GB"/>
+        </w:rPr>
+        <w:t>.</w:t>
+      </w:r>
+    </w:p>
+    <w:p>
+      <w:pPr>
+        <w:rPr>
+          <w:lang w:val="en-GB"/>
+        </w:rPr>
+      </w:pPr>
+      <w:r>
+        <w:rPr>
+          <w:lang w:val="en-GB"/>
+        </w:rPr>
+        <w:t xml:space="preserve">Here </w:t>
+      </w:r>
+      <w:r>
+        <w:rPr>
+          <w:lang w:val="en-GB"/>
+        </w:rPr>
+        <w:t xml:space="preserve">are links </w:t>
+      </w:r>
+      <w:proofErr w:type="gramStart"/>
+      <w:r>
+        <w:rPr>
+          <w:lang w:val="en-GB"/>
+        </w:rPr>
+        <w:t xml:space="preserve">to </w:t>
+      </w:r>
+      <w:r>
+        <w:rPr>
+          <w:lang w:val="en-GB"/>
+        </w:rPr>
         <w:t xml:space="preserve"> </w:t>
       </w:r>
       <w:r>
-        <w:t xml:space="preserve">are links </w:t>
-      </w:r>
-      <w:proofErr w:type="gramStart"/>
-      <w:r>
-        <w:t xml:space="preserve">to </w:t>
-      </w:r>
-      <w:r>
+        <w:rPr>
+          <w:highlight w:val="green"/>
+          <w:lang w:val="en-GB"/>
+        </w:rPr>
+        <w:t>W</w:t>
+      </w:r>
+      <w:r>
+        <w:rPr>
+          <w:highlight w:val="green"/>
+          <w:lang w:val="en-GB"/>
+        </w:rPr>
+        <w:t>RAPPER</w:t>
+      </w:r>
+      <w:proofErr w:type="gramEnd"/>
+      <w:r>
+        <w:rPr>
+          <w:highlight w:val="green"/>
+          <w:lang w:val="en-GB"/>
+        </w:rPr>
         <w:t xml:space="preserve"> </w:t>
       </w:r>
-      <w:r>
-        <w:rPr>
-          <w:highlight w:val="green"/>
-        </w:rPr>
-        <w:t>W</w:t>
-      </w:r>
-      <w:r>
-        <w:rPr>
-          <w:highlight w:val="green"/>
-        </w:rPr>
-        <w:t>RAPPER</w:t>
-      </w:r>
-      <w:proofErr w:type="gramEnd"/>
-      <w:r>
-        <w:rPr>
-          <w:highlight w:val="green"/>
+      <w:proofErr w:type="spellStart"/>
+      <w:r>
+        <w:rPr>
+          <w:highlight w:val="green"/>
+          <w:lang w:val="en-GB"/>
+        </w:rPr>
+        <w:t>link_to_</w:t>
+      </w:r>
+      <w:r>
+        <w:rPr>
+          <w:highlight w:val="green"/>
+          <w:lang w:val="en-GB"/>
+        </w:rPr>
+        <w:t>bookmark</w:t>
+      </w:r>
+      <w:proofErr w:type="spellEnd"/>
+      <w:r>
+        <w:rPr>
+          <w:highlight w:val="green"/>
+          <w:lang w:val="en-GB"/>
         </w:rPr>
         <w:t xml:space="preserve"> </w:t>
       </w:r>
-      <w:proofErr w:type="spellStart"/>
-      <w:r>
-        <w:rPr>
-          <w:highlight w:val="green"/>
-        </w:rPr>
-        <w:t>link_to_</w:t>
-      </w:r>
-      <w:r>
-        <w:rPr>
-          <w:highlight w:val="green"/>
-        </w:rPr>
-        <w:t>bookmark</w:t>
-      </w:r>
-      <w:proofErr w:type="spellEnd"/>
-      <w:r>
-        <w:rPr>
-          <w:highlight w:val="green"/>
-        </w:rPr>
-        <w:t xml:space="preserve"> </w:t>
-      </w:r>
-      <w:proofErr w:type="spellStart"/>
-      <w:r>
-        <w:rPr>
-          <w:highlight w:val="green"/>
-        </w:rPr>
-        <w:t>name</w:t>
-      </w:r>
-      <w:proofErr w:type="spellEnd"/>
-      <w:r>
-        <w:rPr>
-          <w:highlight w:val="green"/>
-        </w:rPr>
-        <w:t>="bkm</w:t>
-      </w:r>
-      <w:r>
-        <w:rPr>
-          <w:highlight w:val="green"/>
+      <w:r>
+        <w:rPr>
+          <w:highlight w:val="green"/>
+          <w:lang w:val="en-GB"/>
+        </w:rPr>
+        <w:t>name="bkm</w:t>
+      </w:r>
+      <w:r>
+        <w:rPr>
+          <w:highlight w:val="green"/>
+          <w:lang w:val="en-GB"/>
         </w:rPr>
         <w:t>1</w:t>
       </w:r>
       <w:r>
         <w:rPr>
           <w:highlight w:val="green"/>
+          <w:lang w:val="en-GB"/>
         </w:rPr>
         <w:t>"</w:t>
       </w:r>
       <w:r>
         <w:rPr>
           <w:highlight w:val="green"/>
-        </w:rPr>
-        <w:t xml:space="preserve"> </w:t>
-      </w:r>
-      <w:proofErr w:type="spellStart"/>
-      <w:r>
-        <w:rPr>
-          <w:highlight w:val="green"/>
-        </w:rPr>
-        <w:t>tooltip</w:t>
-      </w:r>
-      <w:proofErr w:type="spellEnd"/>
-      <w:r>
-        <w:rPr>
-          <w:highlight w:val="green"/>
-        </w:rPr>
-        <w:t>="</w:t>
-      </w:r>
-      <w:proofErr w:type="spellStart"/>
-      <w:r>
-        <w:rPr>
-          <w:highlight w:val="green"/>
-        </w:rPr>
-        <w:t>yes</w:t>
-      </w:r>
-      <w:proofErr w:type="spellEnd"/>
-      <w:r>
-        <w:rPr>
-          <w:highlight w:val="green"/>
-        </w:rPr>
-        <w:t xml:space="preserve"> </w:t>
-      </w:r>
-      <w:proofErr w:type="spellStart"/>
-      <w:r>
-        <w:rPr>
-          <w:highlight w:val="green"/>
-        </w:rPr>
-        <w:t>you</w:t>
-      </w:r>
-      <w:proofErr w:type="spellEnd"/>
-      <w:r>
-        <w:rPr>
-          <w:highlight w:val="green"/>
-        </w:rPr>
-        <w:t xml:space="preserve"> </w:t>
-      </w:r>
-      <w:proofErr w:type="spellStart"/>
-      <w:r>
-        <w:rPr>
-          <w:highlight w:val="green"/>
-        </w:rPr>
-        <w:t>can</w:t>
-      </w:r>
-      <w:proofErr w:type="spellEnd"/>
-      <w:r>
-        <w:rPr>
-          <w:highlight w:val="green"/>
-        </w:rPr>
-        <w:t xml:space="preserve"> </w:t>
-      </w:r>
-      <w:proofErr w:type="spellStart"/>
-      <w:r>
-        <w:rPr>
-          <w:highlight w:val="green"/>
-        </w:rPr>
-        <w:t>click</w:t>
-      </w:r>
-      <w:r>
-        <w:rPr>
-          <w:highlight w:val="green"/>
+          <w:lang w:val="en-GB"/>
+        </w:rPr>
+        <w:t xml:space="preserve"> tooltip="yes you can </w:t>
+      </w:r>
+      <w:proofErr w:type="spellStart"/>
+      <w:r>
+        <w:rPr>
+          <w:highlight w:val="green"/>
+          <w:lang w:val="en-GB"/>
+        </w:rPr>
+        <w:t>click"</w:t>
+      </w:r>
+      <w:r>
+        <w:rPr>
+          <w:rStyle w:val="Lienhypertexte"/>
+          <w:lang w:val="en-GB"/>
+        </w:rPr>
+        <w:t>first</w:t>
+      </w:r>
+      <w:r>
+        <w:rPr>
+          <w:highlight w:val="green"/>
+          <w:lang w:val="en-GB"/>
+        </w:rPr>
+        <w:t>E</w:t>
+      </w:r>
+      <w:r>
+        <w:rPr>
+          <w:highlight w:val="green"/>
+          <w:lang w:val="en-GB"/>
+        </w:rPr>
+        <w:t>ND</w:t>
+      </w:r>
+      <w:proofErr w:type="spellEnd"/>
+      <w:r>
+        <w:rPr>
+          <w:lang w:val="en-GB"/>
+        </w:rPr>
+        <w:t xml:space="preserve"> and to  </w:t>
+      </w:r>
+      <w:r>
+        <w:rPr>
+          <w:highlight w:val="green"/>
+          <w:lang w:val="en-GB"/>
+        </w:rPr>
+        <w:t xml:space="preserve">WRAPPER </w:t>
+      </w:r>
+      <w:proofErr w:type="spellStart"/>
+      <w:r>
+        <w:rPr>
+          <w:highlight w:val="green"/>
+          <w:lang w:val="en-GB"/>
+        </w:rPr>
+        <w:t>link_to_bookmark</w:t>
+      </w:r>
+      <w:proofErr w:type="spellEnd"/>
+      <w:r>
+        <w:rPr>
+          <w:highlight w:val="green"/>
+          <w:lang w:val="en-GB"/>
+        </w:rPr>
+        <w:t xml:space="preserve"> name="bkm2"</w:t>
+      </w:r>
+      <w:r>
+        <w:rPr>
+          <w:rStyle w:val="Lienhypertexte"/>
+          <w:lang w:val="en-GB"/>
+        </w:rPr>
+        <w:t>second</w:t>
+      </w:r>
+      <w:r>
+        <w:rPr>
+          <w:highlight w:val="green"/>
+          <w:lang w:val="en-GB"/>
+        </w:rPr>
+        <w:t>END</w:t>
+      </w:r>
+      <w:r>
+        <w:rPr>
+          <w:lang w:val="en-GB"/>
+        </w:rPr>
+        <w:t xml:space="preserve">, </w:t>
+      </w:r>
+      <w:r>
+        <w:rPr>
+          <w:highlight w:val="green"/>
+          <w:lang w:val="en-GB"/>
+        </w:rPr>
+        <w:t xml:space="preserve">WRAPPER </w:t>
+      </w:r>
+      <w:proofErr w:type="spellStart"/>
+      <w:r>
+        <w:rPr>
+          <w:highlight w:val="green"/>
+          <w:lang w:val="en-GB"/>
+        </w:rPr>
+        <w:t>link_to_bookmark</w:t>
+      </w:r>
+      <w:proofErr w:type="spellEnd"/>
+      <w:r>
+        <w:rPr>
+          <w:highlight w:val="green"/>
+          <w:lang w:val="en-GB"/>
+        </w:rPr>
+        <w:t xml:space="preserve"> name="bkm</w:t>
+      </w:r>
+      <w:r>
+        <w:rPr>
+          <w:highlight w:val="green"/>
+          <w:lang w:val="en-GB"/>
+        </w:rPr>
+        <w:t>3</w:t>
+      </w:r>
+      <w:r>
+        <w:rPr>
+          <w:highlight w:val="green"/>
+          <w:lang w:val="en-GB"/>
         </w:rPr>
         <w:t>"</w:t>
       </w:r>
       <w:r>
         <w:rPr>
           <w:rStyle w:val="Lienhypertexte"/>
-        </w:rPr>
-        <w:t>first</w:t>
-      </w:r>
-      <w:r>
-        <w:rPr>
-          <w:highlight w:val="green"/>
-        </w:rPr>
-        <w:t>E</w:t>
-      </w:r>
-      <w:r>
-        <w:rPr>
-          <w:highlight w:val="green"/>
-        </w:rPr>
-        <w:t>ND</w:t>
-      </w:r>
-      <w:proofErr w:type="spellEnd"/>
-      <w:r>
-        <w:t xml:space="preserve"> and to  </w:t>
-      </w:r>
-      <w:r>
-        <w:rPr>
-          <w:highlight w:val="green"/>
+          <w:lang w:val="en-GB"/>
+        </w:rPr>
+        <w:t>third</w:t>
+      </w:r>
+      <w:r>
+        <w:rPr>
+          <w:highlight w:val="green"/>
+          <w:lang w:val="en-GB"/>
+        </w:rPr>
+        <w:t>END</w:t>
+      </w:r>
+      <w:r>
+        <w:rPr>
+          <w:lang w:val="en-GB"/>
+        </w:rPr>
+        <w:t xml:space="preserve"> AND </w:t>
+      </w:r>
+      <w:r>
+        <w:rPr>
+          <w:highlight w:val="green"/>
+          <w:lang w:val="en-GB"/>
         </w:rPr>
         <w:t xml:space="preserve">WRAPPER </w:t>
       </w:r>
@@ -362,6 +407,7 @@
       <w:r>
         <w:rPr>
           <w:highlight w:val="green"/>
+          <w:lang w:val="en-GB"/>
         </w:rPr>
         <w:t>link_to_bookmark</w:t>
       </w:r>
@@ -369,167 +415,29 @@
       <w:r>
         <w:rPr>
           <w:highlight w:val="green"/>
-        </w:rPr>
-        <w:t xml:space="preserve"> </w:t>
-      </w:r>
-      <w:proofErr w:type="spellStart"/>
-      <w:r>
-        <w:rPr>
-          <w:highlight w:val="green"/>
-        </w:rPr>
-        <w:t>name</w:t>
-      </w:r>
-      <w:proofErr w:type="spellEnd"/>
-      <w:r>
-        <w:rPr>
-          <w:highlight w:val="green"/>
-        </w:rPr>
-        <w:t>="bkm2"</w:t>
+          <w:lang w:val="en-GB"/>
+        </w:rPr>
+        <w:t xml:space="preserve"> name="bkm4"</w:t>
       </w:r>
       <w:r>
         <w:rPr>
           <w:rStyle w:val="Lienhypertexte"/>
-        </w:rPr>
-        <w:t>second</w:t>
-      </w:r>
-      <w:r>
-        <w:rPr>
-          <w:highlight w:val="green"/>
+          <w:lang w:val="en-GB"/>
+        </w:rPr>
+        <w:t>fourth</w:t>
+      </w:r>
+      <w:r>
+        <w:rPr>
+          <w:highlight w:val="green"/>
+          <w:lang w:val="en-GB"/>
         </w:rPr>
         <w:t>END</w:t>
       </w:r>
       <w:r>
-        <w:t xml:space="preserve">, </w:t>
-      </w:r>
-      <w:r>
-        <w:rPr>
-          <w:highlight w:val="green"/>
-        </w:rPr>
-        <w:t xml:space="preserve">WRAPPER </w:t>
-      </w:r>
-      <w:proofErr w:type="spellStart"/>
-      <w:r>
-        <w:rPr>
-          <w:highlight w:val="green"/>
-        </w:rPr>
-        <w:t>link_to_bookmark</w:t>
-      </w:r>
-      <w:proofErr w:type="spellEnd"/>
-      <w:r>
-        <w:rPr>
-          <w:highlight w:val="green"/>
-        </w:rPr>
-        <w:t xml:space="preserve"> </w:t>
-      </w:r>
-      <w:proofErr w:type="spellStart"/>
-      <w:r>
-        <w:rPr>
-          <w:highlight w:val="green"/>
-        </w:rPr>
-        <w:t>name</w:t>
-      </w:r>
-      <w:proofErr w:type="spellEnd"/>
-      <w:r>
-        <w:rPr>
-          <w:highlight w:val="green"/>
-        </w:rPr>
-        <w:t>="bkm</w:t>
-      </w:r>
-      <w:r>
-        <w:rPr>
-          <w:highlight w:val="green"/>
-        </w:rPr>
-        <w:t>3</w:t>
-      </w:r>
-      <w:r>
-        <w:rPr>
-          <w:highlight w:val="green"/>
-        </w:rPr>
-        <w:t>"</w:t>
-      </w:r>
-      <w:r>
-        <w:rPr>
-          <w:rStyle w:val="Lienhypertexte"/>
-        </w:rPr>
-        <w:t>third</w:t>
-      </w:r>
-      <w:r>
-        <w:rPr>
-          <w:highlight w:val="green"/>
-        </w:rPr>
-        <w:t>END</w:t>
-      </w:r>
-      <w:r>
-        <w:t xml:space="preserve"> AND </w:t>
-      </w:r>
-      <w:r>
-        <w:rPr>
-          <w:highlight w:val="green"/>
-        </w:rPr>
-        <w:t xml:space="preserve">WRAPPER </w:t>
-      </w:r>
-      <w:proofErr w:type="spellStart"/>
-      <w:r>
-        <w:rPr>
-          <w:highlight w:val="green"/>
-        </w:rPr>
-        <w:t>link_to_bookmark</w:t>
-      </w:r>
-      <w:proofErr w:type="spellEnd"/>
-      <w:r>
-        <w:rPr>
-          <w:highlight w:val="green"/>
-        </w:rPr>
-        <w:t xml:space="preserve"> </w:t>
-      </w:r>
-      <w:proofErr w:type="spellStart"/>
-      <w:r>
-        <w:rPr>
-          <w:highlight w:val="green"/>
-        </w:rPr>
-        <w:t>name</w:t>
-      </w:r>
-      <w:proofErr w:type="spellEnd"/>
-      <w:r>
-        <w:rPr>
-          <w:highlight w:val="green"/>
-        </w:rPr>
-        <w:t>="bkm</w:t>
-      </w:r>
-      <w:r>
-        <w:rPr>
-          <w:highlight w:val="green"/>
-        </w:rPr>
-        <w:t>4</w:t>
-      </w:r>
-      <w:r>
-        <w:rPr>
-          <w:highlight w:val="green"/>
-        </w:rPr>
-        <w:t>"</w:t>
-      </w:r>
-      <w:r>
-        <w:rPr>
-          <w:rStyle w:val="Lienhypertexte"/>
-        </w:rPr>
-        <w:t>fourth</w:t>
-      </w:r>
-      <w:r>
-        <w:rPr>
-          <w:highlight w:val="green"/>
-        </w:rPr>
-        <w:t>END</w:t>
-      </w:r>
-      <w:r>
-        <w:t xml:space="preserve"> bookmarks in last </w:t>
-      </w:r>
-      <w:proofErr w:type="spellStart"/>
-      <w:r>
-        <w:t>paragraph</w:t>
-      </w:r>
-      <w:proofErr w:type="spellEnd"/>
-      <w:r>
-        <w:t>.</w:t>
+        <w:rPr>
+          <w:lang w:val="en-GB"/>
+        </w:rPr>
+        <w:t xml:space="preserve"> bookmarks in last paragraph.</w:t>
       </w:r>
     </w:p>
     <w:p>
@@ -591,7 +499,43 @@
       </w:r>
       <w:proofErr w:type="spellEnd"/>
     </w:p>
-    <w:p/>
+    <w:p>
+      <w:pPr>
+        <w:rPr>
+          <w:lang w:val="en-GB"/>
+        </w:rPr>
+      </w:pPr>
+      <w:r>
+        <w:rPr>
+          <w:highlight w:val="green"/>
+          <w:lang w:val="en-GB"/>
+        </w:rPr>
+        <w:t>PROCESS</w:t>
+      </w:r>
+      <w:r>
+        <w:rPr>
+          <w:highlight w:val="green"/>
+          <w:lang w:val="en-GB"/>
+        </w:rPr>
+        <w:t xml:space="preserve"> </w:t>
+      </w:r>
+      <w:bookmarkStart w:id="0" w:name="_GoBack"/>
+      <w:bookmarkEnd w:id="0"/>
+      <w:r>
+        <w:rPr>
+          <w:highlight w:val="green"/>
+          <w:lang w:val="en-GB"/>
+        </w:rPr>
+        <w:t>inserted_doc.docx | none</w:t>
+      </w:r>
+    </w:p>
+    <w:p>
+      <w:pPr>
+        <w:rPr>
+          <w:lang w:val="en-GB"/>
+        </w:rPr>
+      </w:pPr>
+    </w:p>
     <w:p>
       <w:r>
         <w:t xml:space="preserve">And </w:t>
@@ -723,13 +667,13 @@
     <w:p>
       <w:pPr>
         <w:rPr>
-          <w:lang w:val="de-CH"/>
-        </w:rPr>
-      </w:pPr>
-      <w:r>
-        <w:rPr>
-          <w:highlight w:val="green"/>
-          <w:lang w:val="de-CH"/>
+          <w:lang w:val="en-GB"/>
+        </w:rPr>
+      </w:pPr>
+      <w:r>
+        <w:rPr>
+          <w:highlight w:val="green"/>
+          <w:lang w:val="en-GB"/>
         </w:rPr>
         <w:t xml:space="preserve">FOREACH </w:t>
       </w:r>
@@ -737,7 +681,7 @@
       <w:r>
         <w:rPr>
           <w:highlight w:val="green"/>
-          <w:lang w:val="de-CH"/>
+          <w:lang w:val="en-GB"/>
         </w:rPr>
         <w:t>num</w:t>
       </w:r>
@@ -745,51 +689,35 @@
       <w:r>
         <w:rPr>
           <w:highlight w:val="green"/>
-          <w:lang w:val="de-CH"/>
+          <w:lang w:val="en-GB"/>
         </w:rPr>
         <w:t xml:space="preserve"> IN </w:t>
       </w:r>
       <w:r>
         <w:rPr>
           <w:highlight w:val="green"/>
-          <w:lang w:val="de-CH"/>
+          <w:lang w:val="en-GB"/>
         </w:rPr>
         <w:t xml:space="preserve">[ </w:t>
       </w:r>
       <w:r>
         <w:rPr>
           <w:highlight w:val="green"/>
-          <w:lang w:val="de-CH"/>
-        </w:rPr>
-        <w:t>1</w:t>
-      </w:r>
-      <w:proofErr w:type="gramStart"/>
-      <w:r>
-        <w:rPr>
-          <w:highlight w:val="green"/>
-          <w:lang w:val="de-CH"/>
-        </w:rPr>
-        <w:t xml:space="preserve"> ..</w:t>
-      </w:r>
-      <w:proofErr w:type="gramEnd"/>
-      <w:r>
-        <w:rPr>
-          <w:highlight w:val="green"/>
-          <w:lang w:val="de-CH"/>
-        </w:rPr>
-        <w:t xml:space="preserve"> 5 </w:t>
-      </w:r>
-      <w:r>
-        <w:rPr>
-          <w:highlight w:val="green"/>
-          <w:lang w:val="de-CH"/>
+          <w:lang w:val="en-GB"/>
+        </w:rPr>
+        <w:t xml:space="preserve">1 .. 5 </w:t>
+      </w:r>
+      <w:r>
+        <w:rPr>
+          <w:highlight w:val="green"/>
+          <w:lang w:val="en-GB"/>
         </w:rPr>
         <w:t>] ;</w:t>
       </w:r>
       <w:r>
         <w:rPr>
           <w:highlight w:val="green"/>
-          <w:lang w:val="de-CH"/>
+          <w:lang w:val="en-GB"/>
         </w:rPr>
         <w:br/>
         <w:t xml:space="preserve">    </w:t>
@@ -797,14 +725,14 @@
       <w:r>
         <w:rPr>
           <w:highlight w:val="green"/>
-          <w:lang w:val="de-CH"/>
+          <w:lang w:val="en-GB"/>
         </w:rPr>
         <w:t xml:space="preserve">GET </w:t>
       </w:r>
       <w:r>
         <w:rPr>
           <w:highlight w:val="green"/>
-          <w:lang w:val="de-CH"/>
+          <w:lang w:val="en-GB"/>
         </w:rPr>
         <w:t>"&lt;</w:t>
       </w:r>
@@ -812,7 +740,7 @@
       <w:r>
         <w:rPr>
           <w:highlight w:val="green"/>
-          <w:lang w:val="de-CH"/>
+          <w:lang w:val="en-GB"/>
         </w:rPr>
         <w:t>w:p</w:t>
       </w:r>
@@ -820,7 +748,7 @@
       <w:r>
         <w:rPr>
           <w:highlight w:val="green"/>
-          <w:lang w:val="de-CH"/>
+          <w:lang w:val="en-GB"/>
         </w:rPr>
         <w:t>&gt;&lt;</w:t>
       </w:r>
@@ -828,7 +756,7 @@
       <w:r>
         <w:rPr>
           <w:highlight w:val="green"/>
-          <w:lang w:val="de-CH"/>
+          <w:lang w:val="en-GB"/>
         </w:rPr>
         <w:t>w:r</w:t>
       </w:r>
@@ -836,7 +764,7 @@
       <w:r>
         <w:rPr>
           <w:highlight w:val="green"/>
-          <w:lang w:val="de-CH"/>
+          <w:lang w:val="en-GB"/>
         </w:rPr>
         <w:t>&gt;&lt;</w:t>
       </w:r>
@@ -844,7 +772,7 @@
       <w:r>
         <w:rPr>
           <w:highlight w:val="green"/>
-          <w:lang w:val="de-CH"/>
+          <w:lang w:val="en-GB"/>
         </w:rPr>
         <w:t>w:t</w:t>
       </w:r>
@@ -852,79 +780,29 @@
       <w:r>
         <w:rPr>
           <w:highlight w:val="green"/>
-          <w:lang w:val="de-CH"/>
-        </w:rPr>
-        <w:t>&gt;</w:t>
-      </w:r>
-      <w:proofErr w:type="spellStart"/>
-      <w:r>
-        <w:rPr>
-          <w:highlight w:val="green"/>
-          <w:lang w:val="de-CH"/>
-        </w:rPr>
-        <w:t>Here</w:t>
-      </w:r>
-      <w:proofErr w:type="spellEnd"/>
-      <w:r>
-        <w:rPr>
-          <w:highlight w:val="green"/>
-          <w:lang w:val="de-CH"/>
-        </w:rPr>
-        <w:t xml:space="preserve"> </w:t>
-      </w:r>
-      <w:proofErr w:type="spellStart"/>
-      <w:r>
-        <w:rPr>
-          <w:highlight w:val="green"/>
-          <w:lang w:val="de-CH"/>
-        </w:rPr>
-        <w:t>is</w:t>
-      </w:r>
-      <w:proofErr w:type="spellEnd"/>
-      <w:r>
-        <w:rPr>
-          <w:highlight w:val="green"/>
-          <w:lang w:val="de-CH"/>
-        </w:rPr>
-        <w:t xml:space="preserve"> </w:t>
-      </w:r>
-      <w:proofErr w:type="spellStart"/>
-      <w:r>
-        <w:rPr>
-          <w:highlight w:val="green"/>
-          <w:lang w:val="de-CH"/>
-        </w:rPr>
-        <w:t>computed</w:t>
-      </w:r>
-      <w:proofErr w:type="spellEnd"/>
-      <w:r>
-        <w:rPr>
-          <w:highlight w:val="green"/>
-          <w:lang w:val="de-CH"/>
-        </w:rPr>
-        <w:t xml:space="preserve"> </w:t>
-      </w:r>
-      <w:proofErr w:type="spellStart"/>
-      <w:r>
-        <w:rPr>
-          <w:highlight w:val="green"/>
-          <w:lang w:val="de-CH"/>
-        </w:rPr>
-        <w:t>paragraph</w:t>
-      </w:r>
-      <w:proofErr w:type="spellEnd"/>
-      <w:r>
-        <w:rPr>
-          <w:highlight w:val="green"/>
-          <w:lang w:val="de-CH"/>
-        </w:rPr>
-        <w:t xml:space="preserve"> N° " _ </w:t>
-      </w:r>
-      <w:proofErr w:type="spellStart"/>
-      <w:r>
-        <w:rPr>
-          <w:highlight w:val="green"/>
-          <w:lang w:val="de-CH"/>
+          <w:lang w:val="en-GB"/>
+        </w:rPr>
+        <w:t xml:space="preserve">&gt;Here is </w:t>
+      </w:r>
+      <w:r>
+        <w:rPr>
+          <w:highlight w:val="green"/>
+          <w:lang w:val="en-GB"/>
+        </w:rPr>
+        <w:t xml:space="preserve">computed </w:t>
+      </w:r>
+      <w:r>
+        <w:rPr>
+          <w:highlight w:val="green"/>
+          <w:lang w:val="en-GB"/>
+        </w:rPr>
+        <w:t xml:space="preserve">paragraph N° " _ </w:t>
+      </w:r>
+      <w:proofErr w:type="spellStart"/>
+      <w:r>
+        <w:rPr>
+          <w:highlight w:val="green"/>
+          <w:lang w:val="en-GB"/>
         </w:rPr>
         <w:t>num</w:t>
       </w:r>
@@ -932,7 +810,7 @@
       <w:r>
         <w:rPr>
           <w:highlight w:val="green"/>
-          <w:lang w:val="de-CH"/>
+          <w:lang w:val="en-GB"/>
         </w:rPr>
         <w:t xml:space="preserve"> _ "&lt;/</w:t>
       </w:r>
@@ -940,7 +818,7 @@
       <w:r>
         <w:rPr>
           <w:highlight w:val="green"/>
-          <w:lang w:val="de-CH"/>
+          <w:lang w:val="en-GB"/>
         </w:rPr>
         <w:t>w:t</w:t>
       </w:r>
@@ -948,7 +826,7 @@
       <w:r>
         <w:rPr>
           <w:highlight w:val="green"/>
-          <w:lang w:val="de-CH"/>
+          <w:lang w:val="en-GB"/>
         </w:rPr>
         <w:t>&gt;&lt;/</w:t>
       </w:r>
@@ -956,7 +834,7 @@
       <w:r>
         <w:rPr>
           <w:highlight w:val="green"/>
-          <w:lang w:val="de-CH"/>
+          <w:lang w:val="en-GB"/>
         </w:rPr>
         <w:t>w:r</w:t>
       </w:r>
@@ -964,7 +842,7 @@
       <w:r>
         <w:rPr>
           <w:highlight w:val="green"/>
-          <w:lang w:val="de-CH"/>
+          <w:lang w:val="en-GB"/>
         </w:rPr>
         <w:t>&gt;&lt;/</w:t>
       </w:r>
@@ -972,7 +850,7 @@
       <w:r>
         <w:rPr>
           <w:highlight w:val="green"/>
-          <w:lang w:val="de-CH"/>
+          <w:lang w:val="en-GB"/>
         </w:rPr>
         <w:t>w:p</w:t>
       </w:r>
@@ -980,37 +858,28 @@
       <w:r>
         <w:rPr>
           <w:highlight w:val="green"/>
-          <w:lang w:val="de-CH"/>
+          <w:lang w:val="en-GB"/>
         </w:rPr>
         <w:t>&gt;"</w:t>
       </w:r>
       <w:r>
         <w:rPr>
           <w:highlight w:val="green"/>
-          <w:lang w:val="de-CH"/>
-        </w:rPr>
-        <w:t xml:space="preserve"> | </w:t>
-      </w:r>
-      <w:proofErr w:type="spellStart"/>
-      <w:r>
-        <w:rPr>
-          <w:highlight w:val="green"/>
-          <w:lang w:val="de-CH"/>
-        </w:rPr>
-        <w:t>none</w:t>
-      </w:r>
-      <w:proofErr w:type="spellEnd"/>
-      <w:r>
-        <w:rPr>
-          <w:highlight w:val="green"/>
-          <w:lang w:val="de-CH"/>
+          <w:lang w:val="en-GB"/>
+        </w:rPr>
+        <w:t xml:space="preserve"> | none</w:t>
+      </w:r>
+      <w:r>
+        <w:rPr>
+          <w:highlight w:val="green"/>
+          <w:lang w:val="en-GB"/>
         </w:rPr>
         <w:t>;</w:t>
       </w:r>
       <w:r>
         <w:rPr>
           <w:highlight w:val="green"/>
-          <w:lang w:val="de-CH"/>
+          <w:lang w:val="en-GB"/>
         </w:rPr>
         <w:br/>
         <w:t>END ; # FOREACH</w:t>
@@ -1019,7 +888,7 @@
     <w:p>
       <w:pPr>
         <w:rPr>
-          <w:lang w:val="de-CH"/>
+          <w:lang w:val="en-GB"/>
         </w:rPr>
       </w:pPr>
     </w:p>
@@ -1027,77 +896,61 @@
       <w:pPr>
         <w:rPr>
           <w:i/>
-        </w:rPr>
-      </w:pPr>
-      <w:proofErr w:type="spellStart"/>
+          <w:lang w:val="en-GB"/>
+        </w:rPr>
+      </w:pPr>
       <w:r>
         <w:rPr>
           <w:i/>
-        </w:rPr>
-        <w:t>Today</w:t>
-      </w:r>
-      <w:proofErr w:type="spellEnd"/>
-      <w:r>
-        <w:rPr>
-          <w:i/>
-        </w:rPr>
-        <w:t xml:space="preserve"> </w:t>
-      </w:r>
-      <w:proofErr w:type="spellStart"/>
-      <w:r>
-        <w:rPr>
-          <w:i/>
-        </w:rPr>
-        <w:t>is</w:t>
-      </w:r>
-      <w:proofErr w:type="spellEnd"/>
-      <w:r>
-        <w:rPr>
-          <w:i/>
-        </w:rPr>
-        <w:t xml:space="preserve"> </w:t>
+          <w:lang w:val="en-GB"/>
+        </w:rPr>
+        <w:t xml:space="preserve">Today is </w:t>
       </w:r>
       <w:r>
         <w:rPr>
           <w:i/>
           <w:highlight w:val="yellow"/>
-        </w:rPr>
-        <w:t xml:space="preserve">PROCESS </w:t>
-      </w:r>
-      <w:proofErr w:type="spellStart"/>
+          <w:lang w:val="en-GB"/>
+        </w:rPr>
+        <w:t>PROCESS field code="</w:t>
+      </w:r>
       <w:r>
         <w:rPr>
           <w:i/>
           <w:highlight w:val="yellow"/>
-        </w:rPr>
-        <w:t>field</w:t>
-      </w:r>
-      <w:proofErr w:type="spellEnd"/>
+          <w:lang w:val="en-GB"/>
+        </w:rPr>
+        <w:t>DATE</w:t>
+      </w:r>
       <w:r>
         <w:rPr>
           <w:i/>
           <w:highlight w:val="yellow"/>
-        </w:rPr>
-        <w:t xml:space="preserve"> code="</w:t>
+          <w:lang w:val="en-GB"/>
+        </w:rPr>
+        <w:t xml:space="preserve"> \</w:t>
       </w:r>
       <w:r>
         <w:rPr>
           <w:i/>
           <w:highlight w:val="yellow"/>
-        </w:rPr>
-        <w:t>DATE</w:t>
+          <w:lang w:val="en-GB"/>
+        </w:rPr>
+        <w:t>\</w:t>
       </w:r>
       <w:r>
         <w:rPr>
           <w:i/>
           <w:highlight w:val="yellow"/>
-        </w:rPr>
-        <w:t xml:space="preserve"> \</w:t>
+          <w:lang w:val="en-GB"/>
+        </w:rPr>
+        <w:t xml:space="preserve">@ </w:t>
       </w:r>
       <w:r>
         <w:rPr>
           <w:i/>
           <w:highlight w:val="yellow"/>
+          <w:lang w:val="en-GB"/>
         </w:rPr>
         <w:t>\</w:t>
       </w:r>
@@ -1105,66 +958,41 @@
         <w:rPr>
           <w:i/>
           <w:highlight w:val="yellow"/>
-        </w:rPr>
-        <w:t xml:space="preserve">@ </w:t>
-      </w:r>
+          <w:lang w:val="en-GB"/>
+        </w:rPr>
+        <w:t xml:space="preserve">"h:mm am/pm, </w:t>
+      </w:r>
+      <w:proofErr w:type="spellStart"/>
       <w:r>
         <w:rPr>
           <w:i/>
           <w:highlight w:val="yellow"/>
-        </w:rPr>
-        <w:t>\</w:t>
-      </w:r>
+          <w:lang w:val="en-GB"/>
+        </w:rPr>
+        <w:t>dddd</w:t>
+      </w:r>
+      <w:proofErr w:type="spellEnd"/>
       <w:r>
         <w:rPr>
           <w:i/>
           <w:highlight w:val="yellow"/>
-        </w:rPr>
-        <w:t xml:space="preserve">"h:mm </w:t>
-      </w:r>
-      <w:proofErr w:type="spellStart"/>
+          <w:lang w:val="en-GB"/>
+        </w:rPr>
+        <w:t>, MMMM d</w:t>
+      </w:r>
       <w:r>
         <w:rPr>
           <w:i/>
           <w:highlight w:val="yellow"/>
-        </w:rPr>
-        <w:t>am</w:t>
-      </w:r>
-      <w:proofErr w:type="spellEnd"/>
+          <w:lang w:val="en-GB"/>
+        </w:rPr>
+        <w:t>\"</w:t>
+      </w:r>
       <w:r>
         <w:rPr>
           <w:i/>
           <w:highlight w:val="yellow"/>
-        </w:rPr>
-        <w:t xml:space="preserve">/pm, </w:t>
-      </w:r>
-      <w:proofErr w:type="spellStart"/>
-      <w:r>
-        <w:rPr>
-          <w:i/>
-          <w:highlight w:val="yellow"/>
-        </w:rPr>
-        <w:t>dddd</w:t>
-      </w:r>
-      <w:proofErr w:type="spellEnd"/>
-      <w:r>
-        <w:rPr>
-          <w:i/>
-          <w:highlight w:val="yellow"/>
-        </w:rPr>
-        <w:t>, MMMM d</w:t>
-      </w:r>
-      <w:r>
-        <w:rPr>
-          <w:i/>
-          <w:highlight w:val="yellow"/>
-        </w:rPr>
-        <w:t>\"</w:t>
-      </w:r>
-      <w:r>
-        <w:rPr>
-          <w:i/>
-          <w:highlight w:val="yellow"/>
+          <w:lang w:val="en-GB"/>
         </w:rPr>
         <w:t xml:space="preserve"> </w:t>
       </w:r>
@@ -1175,8 +1003,6 @@
           <w:lang w:val="de-CH"/>
         </w:rPr>
       </w:pPr>
-      <w:bookmarkStart w:id="0" w:name="_GoBack"/>
-      <w:bookmarkEnd w:id="0"/>
       <w:proofErr w:type="spellStart"/>
       <w:r>
         <w:rPr>
@@ -1215,294 +1041,161 @@
     <w:p>
       <w:pPr>
         <w:rPr>
-          <w:lang w:val="de-CH"/>
-        </w:rPr>
-      </w:pPr>
-      <w:r>
-        <w:rPr>
-          <w:lang w:val="de-CH"/>
+          <w:lang w:val="en-GB"/>
+        </w:rPr>
+      </w:pPr>
+      <w:r>
+        <w:rPr>
+          <w:lang w:val="en-GB"/>
         </w:rPr>
         <w:t>…</w:t>
       </w:r>
-      <w:proofErr w:type="spellStart"/>
-      <w:r>
-        <w:rPr>
-          <w:lang w:val="de-CH"/>
-        </w:rPr>
-        <w:t>Well</w:t>
-      </w:r>
-      <w:proofErr w:type="spellEnd"/>
-      <w:r>
-        <w:rPr>
-          <w:lang w:val="de-CH"/>
-        </w:rPr>
-        <w:t xml:space="preserve">, not </w:t>
-      </w:r>
-      <w:proofErr w:type="spellStart"/>
-      <w:r>
-        <w:rPr>
-          <w:lang w:val="de-CH"/>
-        </w:rPr>
-        <w:t>really</w:t>
-      </w:r>
-      <w:proofErr w:type="spellEnd"/>
-      <w:r>
-        <w:rPr>
-          <w:lang w:val="de-CH"/>
-        </w:rPr>
-        <w:t xml:space="preserve">, </w:t>
-      </w:r>
-      <w:proofErr w:type="spellStart"/>
-      <w:r>
-        <w:rPr>
-          <w:lang w:val="de-CH"/>
+      <w:r>
+        <w:rPr>
+          <w:lang w:val="en-GB"/>
+        </w:rPr>
+        <w:t xml:space="preserve">Well, not really, here is </w:t>
+      </w:r>
+      <w:proofErr w:type="gramStart"/>
+      <w:r>
+        <w:rPr>
+          <w:lang w:val="en-GB"/>
+        </w:rPr>
+        <w:t>more :</w:t>
+      </w:r>
+      <w:proofErr w:type="gramEnd"/>
+      <w:r>
+        <w:rPr>
+          <w:lang w:val="en-GB"/>
+        </w:rPr>
+        <w:t xml:space="preserve"> we can </w:t>
+      </w:r>
+      <w:proofErr w:type="spellStart"/>
+      <w:r>
+        <w:rPr>
+          <w:lang w:val="en-GB"/>
+        </w:rPr>
+        <w:t>can</w:t>
+      </w:r>
+      <w:proofErr w:type="spellEnd"/>
+      <w:r>
+        <w:rPr>
+          <w:lang w:val="en-GB"/>
+        </w:rPr>
+        <w:t xml:space="preserve"> </w:t>
+      </w:r>
+      <w:r>
+        <w:rPr>
+          <w:highlight w:val="green"/>
+          <w:lang w:val="en-GB"/>
+        </w:rPr>
+        <w:t>WRA</w:t>
+      </w:r>
+      <w:r>
+        <w:rPr>
+          <w:highlight w:val="green"/>
+          <w:lang w:val="en-GB"/>
+        </w:rPr>
+        <w:t xml:space="preserve">PPER bookmark </w:t>
+      </w:r>
+      <w:r>
+        <w:rPr>
+          <w:highlight w:val="green"/>
+          <w:lang w:val="en-GB"/>
+        </w:rPr>
+        <w:t>name="bkm1</w:t>
+      </w:r>
+      <w:r>
+        <w:rPr>
+          <w:highlight w:val="green"/>
+          <w:lang w:val="en-GB"/>
+        </w:rPr>
+        <w:t>"</w:t>
+      </w:r>
+      <w:r>
+        <w:rPr>
+          <w:lang w:val="en-GB"/>
+        </w:rPr>
+        <w:t xml:space="preserve">bookmark some </w:t>
+      </w:r>
+      <w:proofErr w:type="spellStart"/>
+      <w:r>
+        <w:rPr>
+          <w:lang w:val="en-GB"/>
+        </w:rPr>
+        <w:t>content</w:t>
+      </w:r>
+      <w:r>
+        <w:rPr>
+          <w:highlight w:val="green"/>
+          <w:lang w:val="en-GB"/>
+        </w:rPr>
+        <w:t>END</w:t>
+      </w:r>
+      <w:proofErr w:type="spellEnd"/>
+      <w:r>
+        <w:rPr>
+          <w:lang w:val="en-GB"/>
+        </w:rPr>
+        <w:t xml:space="preserve"> </w:t>
+      </w:r>
+      <w:r>
+        <w:rPr>
+          <w:lang w:val="en-GB"/>
+        </w:rPr>
+        <w:t>, as</w:t>
+      </w:r>
+      <w:r>
+        <w:rPr>
+          <w:lang w:val="en-GB"/>
+        </w:rPr>
+        <w:t xml:space="preserve">  </w:t>
+      </w:r>
+      <w:r>
+        <w:rPr>
+          <w:highlight w:val="green"/>
+          <w:lang w:val="en-GB"/>
+        </w:rPr>
+        <w:t>WRA</w:t>
+      </w:r>
+      <w:r>
+        <w:rPr>
+          <w:highlight w:val="green"/>
+          <w:lang w:val="en-GB"/>
+        </w:rPr>
+        <w:t xml:space="preserve">PPER bookmark </w:t>
+      </w:r>
+      <w:r>
+        <w:rPr>
+          <w:highlight w:val="green"/>
+          <w:lang w:val="en-GB"/>
+        </w:rPr>
+        <w:t>name="bkm</w:t>
+      </w:r>
+      <w:r>
+        <w:rPr>
+          <w:highlight w:val="green"/>
+          <w:lang w:val="en-GB"/>
+        </w:rPr>
+        <w:t>2"</w:t>
+      </w:r>
+      <w:r>
+        <w:rPr>
+          <w:lang w:val="en-GB"/>
+        </w:rPr>
+        <w:t xml:space="preserve">demonstrated </w:t>
+      </w:r>
+      <w:proofErr w:type="spellStart"/>
+      <w:r>
+        <w:rPr>
+          <w:lang w:val="en-GB"/>
         </w:rPr>
         <w:t>here</w:t>
       </w:r>
-      <w:proofErr w:type="spellEnd"/>
-      <w:r>
-        <w:rPr>
-          <w:lang w:val="de-CH"/>
-        </w:rPr>
-        <w:t xml:space="preserve"> </w:t>
-      </w:r>
-      <w:proofErr w:type="spellStart"/>
-      <w:r>
-        <w:rPr>
-          <w:lang w:val="de-CH"/>
-        </w:rPr>
-        <w:t>is</w:t>
-      </w:r>
-      <w:proofErr w:type="spellEnd"/>
-      <w:r>
-        <w:rPr>
-          <w:lang w:val="de-CH"/>
-        </w:rPr>
-        <w:t xml:space="preserve"> </w:t>
-      </w:r>
-      <w:proofErr w:type="spellStart"/>
-      <w:proofErr w:type="gramStart"/>
-      <w:r>
-        <w:rPr>
-          <w:lang w:val="de-CH"/>
-        </w:rPr>
-        <w:t>more</w:t>
-      </w:r>
-      <w:proofErr w:type="spellEnd"/>
-      <w:r>
-        <w:rPr>
-          <w:lang w:val="de-CH"/>
-        </w:rPr>
-        <w:t xml:space="preserve"> :</w:t>
-      </w:r>
-      <w:proofErr w:type="gramEnd"/>
-      <w:r>
-        <w:rPr>
-          <w:lang w:val="de-CH"/>
-        </w:rPr>
-        <w:t xml:space="preserve"> </w:t>
-      </w:r>
-      <w:proofErr w:type="spellStart"/>
-      <w:r>
-        <w:rPr>
-          <w:lang w:val="de-CH"/>
-        </w:rPr>
-        <w:t>we</w:t>
-      </w:r>
-      <w:proofErr w:type="spellEnd"/>
-      <w:r>
-        <w:rPr>
-          <w:lang w:val="de-CH"/>
-        </w:rPr>
-        <w:t xml:space="preserve"> </w:t>
-      </w:r>
-      <w:proofErr w:type="spellStart"/>
-      <w:r>
-        <w:rPr>
-          <w:lang w:val="de-CH"/>
-        </w:rPr>
-        <w:t>can</w:t>
-      </w:r>
-      <w:proofErr w:type="spellEnd"/>
-      <w:r>
-        <w:rPr>
-          <w:lang w:val="de-CH"/>
-        </w:rPr>
-        <w:t xml:space="preserve"> </w:t>
-      </w:r>
-      <w:proofErr w:type="spellStart"/>
-      <w:r>
-        <w:rPr>
-          <w:lang w:val="de-CH"/>
-        </w:rPr>
-        <w:t>can</w:t>
-      </w:r>
-      <w:proofErr w:type="spellEnd"/>
-      <w:r>
-        <w:rPr>
-          <w:lang w:val="de-CH"/>
-        </w:rPr>
-        <w:t xml:space="preserve"> </w:t>
-      </w:r>
-      <w:r>
-        <w:rPr>
-          <w:highlight w:val="green"/>
-          <w:lang w:val="de-CH"/>
-        </w:rPr>
-        <w:t>WRA</w:t>
-      </w:r>
-      <w:r>
-        <w:rPr>
-          <w:highlight w:val="green"/>
-          <w:lang w:val="de-CH"/>
-        </w:rPr>
-        <w:t xml:space="preserve">PPER bookmark </w:t>
-      </w:r>
-      <w:proofErr w:type="spellStart"/>
-      <w:r>
-        <w:rPr>
-          <w:highlight w:val="green"/>
-          <w:lang w:val="de-CH"/>
-        </w:rPr>
-        <w:t>name</w:t>
-      </w:r>
-      <w:proofErr w:type="spellEnd"/>
-      <w:r>
-        <w:rPr>
-          <w:highlight w:val="green"/>
-          <w:lang w:val="de-CH"/>
-        </w:rPr>
-        <w:t>="bkm1</w:t>
-      </w:r>
-      <w:r>
-        <w:rPr>
-          <w:highlight w:val="green"/>
-          <w:lang w:val="de-CH"/>
-        </w:rPr>
-        <w:t>"</w:t>
-      </w:r>
-      <w:r>
-        <w:rPr>
-          <w:lang w:val="de-CH"/>
-        </w:rPr>
-        <w:t xml:space="preserve">bookmark </w:t>
-      </w:r>
-      <w:proofErr w:type="spellStart"/>
-      <w:r>
-        <w:rPr>
-          <w:lang w:val="de-CH"/>
-        </w:rPr>
-        <w:t>some</w:t>
-      </w:r>
-      <w:proofErr w:type="spellEnd"/>
-      <w:r>
-        <w:rPr>
-          <w:lang w:val="de-CH"/>
-        </w:rPr>
-        <w:t xml:space="preserve"> </w:t>
-      </w:r>
-      <w:proofErr w:type="spellStart"/>
-      <w:r>
-        <w:rPr>
-          <w:lang w:val="de-CH"/>
-        </w:rPr>
-        <w:t>content</w:t>
-      </w:r>
-      <w:r>
-        <w:rPr>
-          <w:highlight w:val="green"/>
-          <w:lang w:val="de-CH"/>
-        </w:rPr>
-        <w:t>END</w:t>
-      </w:r>
-      <w:proofErr w:type="spellEnd"/>
-      <w:r>
-        <w:rPr>
-          <w:lang w:val="de-CH"/>
-        </w:rPr>
-        <w:t xml:space="preserve"> </w:t>
-      </w:r>
-      <w:r>
-        <w:rPr>
-          <w:lang w:val="de-CH"/>
-        </w:rPr>
-        <w:t xml:space="preserve">, </w:t>
-      </w:r>
-      <w:proofErr w:type="spellStart"/>
-      <w:r>
-        <w:rPr>
-          <w:lang w:val="de-CH"/>
-        </w:rPr>
-        <w:t>as</w:t>
-      </w:r>
-      <w:proofErr w:type="spellEnd"/>
-      <w:r>
-        <w:rPr>
-          <w:lang w:val="de-CH"/>
-        </w:rPr>
-        <w:t xml:space="preserve">  </w:t>
-      </w:r>
-      <w:r>
-        <w:rPr>
-          <w:highlight w:val="green"/>
-          <w:lang w:val="de-CH"/>
-        </w:rPr>
-        <w:t>WRA</w:t>
-      </w:r>
-      <w:r>
-        <w:rPr>
-          <w:highlight w:val="green"/>
-          <w:lang w:val="de-CH"/>
-        </w:rPr>
-        <w:t xml:space="preserve">PPER bookmark </w:t>
-      </w:r>
-      <w:proofErr w:type="spellStart"/>
-      <w:r>
-        <w:rPr>
-          <w:highlight w:val="green"/>
-          <w:lang w:val="de-CH"/>
-        </w:rPr>
-        <w:t>name</w:t>
-      </w:r>
-      <w:proofErr w:type="spellEnd"/>
-      <w:r>
-        <w:rPr>
-          <w:highlight w:val="green"/>
-          <w:lang w:val="de-CH"/>
-        </w:rPr>
-        <w:t>="bkm</w:t>
-      </w:r>
-      <w:r>
-        <w:rPr>
-          <w:highlight w:val="green"/>
-          <w:lang w:val="de-CH"/>
-        </w:rPr>
-        <w:t>2</w:t>
-      </w:r>
-      <w:r>
-        <w:rPr>
-          <w:highlight w:val="green"/>
-          <w:lang w:val="de-CH"/>
-        </w:rPr>
-        <w:t>"</w:t>
-      </w:r>
-      <w:r>
-        <w:rPr>
-          <w:lang w:val="de-CH"/>
-        </w:rPr>
-        <w:t xml:space="preserve">demonstrated </w:t>
-      </w:r>
-      <w:proofErr w:type="spellStart"/>
-      <w:r>
-        <w:rPr>
-          <w:lang w:val="de-CH"/>
-        </w:rPr>
-        <w:t>here</w:t>
-      </w:r>
-      <w:r>
-        <w:rPr>
-          <w:highlight w:val="green"/>
-          <w:lang w:val="de-CH"/>
+      <w:r>
+        <w:rPr>
+          <w:highlight w:val="green"/>
+          <w:lang w:val="en-GB"/>
         </w:rPr>
         <w:t>END</w:t>
       </w:r>
@@ -1512,83 +1205,39 @@
       <w:pPr>
         <w:pStyle w:val="Titre2"/>
         <w:rPr>
-          <w:lang w:val="de-CH"/>
-        </w:rPr>
-      </w:pPr>
-      <w:r>
-        <w:rPr>
-          <w:lang w:val="de-CH"/>
-        </w:rPr>
-        <w:t xml:space="preserve">Title 2 </w:t>
-      </w:r>
-      <w:proofErr w:type="spellStart"/>
-      <w:r>
-        <w:rPr>
-          <w:lang w:val="de-CH"/>
-        </w:rPr>
-        <w:t>with</w:t>
-      </w:r>
-      <w:proofErr w:type="spellEnd"/>
-      <w:r>
-        <w:rPr>
-          <w:lang w:val="de-CH"/>
-        </w:rPr>
-        <w:t xml:space="preserve"> an </w:t>
-      </w:r>
-      <w:r>
-        <w:rPr>
-          <w:highlight w:val="green"/>
-          <w:lang w:val="de-CH"/>
-        </w:rPr>
-        <w:t>WRA</w:t>
-      </w:r>
-      <w:r>
-        <w:rPr>
-          <w:highlight w:val="green"/>
-          <w:lang w:val="de-CH"/>
-        </w:rPr>
-        <w:t xml:space="preserve">PPER bookmark </w:t>
-      </w:r>
-      <w:proofErr w:type="spellStart"/>
-      <w:r>
-        <w:rPr>
-          <w:highlight w:val="green"/>
-          <w:lang w:val="de-CH"/>
-        </w:rPr>
-        <w:t>name</w:t>
-      </w:r>
-      <w:proofErr w:type="spellEnd"/>
-      <w:r>
-        <w:rPr>
-          <w:highlight w:val="green"/>
-          <w:lang w:val="de-CH"/>
-        </w:rPr>
-        <w:t>="bkm3</w:t>
-      </w:r>
-      <w:r>
-        <w:rPr>
-          <w:highlight w:val="green"/>
-          <w:lang w:val="de-CH"/>
-        </w:rPr>
-        <w:t>"</w:t>
-      </w:r>
-      <w:r>
-        <w:rPr>
-          <w:lang w:val="de-CH"/>
+          <w:lang w:val="en-GB"/>
+        </w:rPr>
+      </w:pPr>
+      <w:r>
+        <w:rPr>
+          <w:lang w:val="en-GB"/>
+        </w:rPr>
+        <w:t xml:space="preserve">Title 2 with an </w:t>
+      </w:r>
+      <w:r>
+        <w:rPr>
+          <w:highlight w:val="green"/>
+          <w:lang w:val="en-GB"/>
+        </w:rPr>
+        <w:t>WRAPPER bookmark name="bkm3"</w:t>
+      </w:r>
+      <w:r>
+        <w:rPr>
+          <w:lang w:val="en-GB"/>
         </w:rPr>
         <w:t xml:space="preserve">embedded </w:t>
       </w:r>
       <w:proofErr w:type="spellStart"/>
       <w:r>
         <w:rPr>
-          <w:lang w:val="de-CH"/>
+          <w:lang w:val="en-GB"/>
         </w:rPr>
         <w:t>bookmark</w:t>
       </w:r>
       <w:r>
         <w:rPr>
           <w:highlight w:val="green"/>
-          <w:lang w:val="de-CH"/>
+          <w:lang w:val="en-GB"/>
         </w:rPr>
         <w:t>END</w:t>
       </w:r>
@@ -1623,113 +1272,61 @@
           <w:numId w:val="2"/>
         </w:numPr>
         <w:rPr>
-          <w:lang w:val="de-CH"/>
-        </w:rPr>
-      </w:pPr>
-      <w:r>
-        <w:rPr>
-          <w:highlight w:val="green"/>
-          <w:lang w:val="de-CH"/>
-        </w:rPr>
-        <w:t>WRA</w:t>
-      </w:r>
-      <w:r>
-        <w:rPr>
-          <w:highlight w:val="green"/>
-          <w:lang w:val="de-CH"/>
-        </w:rPr>
-        <w:t xml:space="preserve">PPER bookmark </w:t>
-      </w:r>
-      <w:proofErr w:type="spellStart"/>
-      <w:r>
-        <w:rPr>
-          <w:highlight w:val="green"/>
-          <w:lang w:val="de-CH"/>
-        </w:rPr>
-        <w:t>name</w:t>
-      </w:r>
-      <w:proofErr w:type="spellEnd"/>
-      <w:r>
-        <w:rPr>
-          <w:highlight w:val="green"/>
-          <w:lang w:val="de-CH"/>
-        </w:rPr>
-        <w:t>="bkm4</w:t>
-      </w:r>
-      <w:r>
-        <w:rPr>
-          <w:highlight w:val="green"/>
-          <w:lang w:val="de-CH"/>
-        </w:rPr>
-        <w:t>"</w:t>
-      </w:r>
-      <w:r>
-        <w:rPr>
-          <w:lang w:val="de-CH"/>
-        </w:rPr>
-        <w:t xml:space="preserve">bookmarked </w:t>
-      </w:r>
-      <w:proofErr w:type="spellStart"/>
-      <w:r>
-        <w:rPr>
-          <w:lang w:val="de-CH"/>
-        </w:rPr>
-        <w:t>list</w:t>
-      </w:r>
-      <w:proofErr w:type="spellEnd"/>
-      <w:r>
-        <w:rPr>
-          <w:lang w:val="de-CH"/>
+          <w:lang w:val="en-GB"/>
+        </w:rPr>
+      </w:pPr>
+      <w:r>
+        <w:rPr>
+          <w:highlight w:val="green"/>
+          <w:lang w:val="en-GB"/>
+        </w:rPr>
+        <w:t>WRAPPER bookmark name="bkm4"</w:t>
+      </w:r>
+      <w:r>
+        <w:rPr>
+          <w:lang w:val="en-GB"/>
+        </w:rPr>
+        <w:t xml:space="preserve">bookmarked list </w:t>
+      </w:r>
+      <w:proofErr w:type="spellStart"/>
+      <w:r>
+        <w:rPr>
+          <w:lang w:val="en-GB"/>
+        </w:rPr>
+        <w:t>item</w:t>
+      </w:r>
+      <w:r>
+        <w:rPr>
+          <w:highlight w:val="green"/>
+          <w:lang w:val="en-GB"/>
+        </w:rPr>
+        <w:t>END</w:t>
+      </w:r>
+      <w:proofErr w:type="spellEnd"/>
+      <w:r>
+        <w:rPr>
+          <w:lang w:val="en-GB"/>
+        </w:rPr>
+        <w:t xml:space="preserve"> : </w:t>
+      </w:r>
+      <w:proofErr w:type="spellStart"/>
+      <w:r>
+        <w:rPr>
+          <w:lang w:val="en-GB"/>
+        </w:rPr>
+        <w:t>bla</w:t>
+      </w:r>
+      <w:proofErr w:type="spellEnd"/>
+      <w:r>
+        <w:rPr>
+          <w:lang w:val="en-GB"/>
         </w:rPr>
         <w:t xml:space="preserve"> </w:t>
       </w:r>
       <w:proofErr w:type="spellStart"/>
-      <w:proofErr w:type="gramStart"/>
-      <w:r>
-        <w:rPr>
-          <w:lang w:val="de-CH"/>
-        </w:rPr>
-        <w:t>item</w:t>
-      </w:r>
-      <w:r>
-        <w:rPr>
-          <w:highlight w:val="green"/>
-          <w:lang w:val="de-CH"/>
-        </w:rPr>
-        <w:t>END</w:t>
-      </w:r>
-      <w:proofErr w:type="spellEnd"/>
-      <w:r>
-        <w:rPr>
-          <w:lang w:val="de-CH"/>
-        </w:rPr>
-        <w:t xml:space="preserve"> :</w:t>
-      </w:r>
-      <w:proofErr w:type="gramEnd"/>
-      <w:r>
-        <w:rPr>
-          <w:lang w:val="de-CH"/>
-        </w:rPr>
-        <w:t xml:space="preserve"> </w:t>
-      </w:r>
-      <w:proofErr w:type="spellStart"/>
-      <w:r>
-        <w:rPr>
-          <w:lang w:val="de-CH"/>
-        </w:rPr>
-        <w:t>bla</w:t>
-      </w:r>
-      <w:proofErr w:type="spellEnd"/>
-      <w:r>
-        <w:rPr>
-          <w:lang w:val="de-CH"/>
-        </w:rPr>
-        <w:t xml:space="preserve"> </w:t>
-      </w:r>
-      <w:proofErr w:type="spellStart"/>
-      <w:r>
-        <w:rPr>
-          <w:lang w:val="de-CH"/>
+      <w:r>
+        <w:rPr>
+          <w:lang w:val="en-GB"/>
         </w:rPr>
         <w:t>bla</w:t>
       </w:r>
@@ -1738,10 +1335,71 @@
     <w:p>
       <w:pPr>
         <w:rPr>
-          <w:b/>
-          <w:lang w:val="de-CH"/>
-        </w:rPr>
-      </w:pPr>
+          <w:lang w:val="en-GB"/>
+        </w:rPr>
+      </w:pPr>
+    </w:p>
+    <w:p>
+      <w:pPr>
+        <w:rPr>
+          <w:lang w:val="en-GB"/>
+        </w:rPr>
+      </w:pPr>
+      <w:r>
+        <w:rPr>
+          <w:highlight w:val="green"/>
+          <w:lang w:val="en-GB"/>
+        </w:rPr>
+        <w:t xml:space="preserve">PROCESS </w:t>
+      </w:r>
+      <w:proofErr w:type="spellStart"/>
+      <w:r>
+        <w:rPr>
+          <w:highlight w:val="green"/>
+          <w:lang w:val="en-GB"/>
+        </w:rPr>
+        <w:t>imported_block</w:t>
+      </w:r>
+      <w:proofErr w:type="spellEnd"/>
+      <w:r>
+        <w:rPr>
+          <w:highlight w:val="green"/>
+          <w:lang w:val="en-GB"/>
+        </w:rPr>
+        <w:t xml:space="preserve"> FOREACH </w:t>
+      </w:r>
+      <w:proofErr w:type="spellStart"/>
+      <w:r>
+        <w:rPr>
+          <w:highlight w:val="green"/>
+          <w:lang w:val="en-GB"/>
+        </w:rPr>
+        <w:t>num</w:t>
+      </w:r>
+      <w:proofErr w:type="spellEnd"/>
+      <w:r>
+        <w:rPr>
+          <w:highlight w:val="green"/>
+          <w:lang w:val="en-GB"/>
+        </w:rPr>
+        <w:t xml:space="preserve"> IN [</w:t>
+      </w:r>
+      <w:proofErr w:type="gramStart"/>
+      <w:r>
+        <w:rPr>
+          <w:highlight w:val="green"/>
+          <w:lang w:val="en-GB"/>
+        </w:rPr>
+        <w:t>1 ..</w:t>
+      </w:r>
+      <w:proofErr w:type="gramEnd"/>
+      <w:r>
+        <w:rPr>
+          <w:highlight w:val="green"/>
+          <w:lang w:val="en-GB"/>
+        </w:rPr>
+        <w:t xml:space="preserve"> 3]</w:t>
+      </w:r>
     </w:p>
     <w:sectPr>
       <w:headerReference w:type="even" r:id="rId7"/>
@@ -1893,112 +1551,32 @@
     <w:pPr>
       <w:pStyle w:val="En-tte"/>
       <w:rPr>
-        <w:lang w:val="de-CH"/>
+        <w:lang w:val="en-GB"/>
       </w:rPr>
     </w:pPr>
-    <w:proofErr w:type="spellStart"/>
     <w:r>
       <w:rPr>
-        <w:lang w:val="de-CH"/>
+        <w:lang w:val="en-GB"/>
       </w:rPr>
-      <w:t>Here</w:t>
-    </w:r>
-    <w:proofErr w:type="spellEnd"/>
-    <w:r>
-      <w:rPr>
-        <w:lang w:val="de-CH"/>
-      </w:rPr>
-      <w:t xml:space="preserve"> </w:t>
-    </w:r>
-    <w:proofErr w:type="spellStart"/>
-    <w:r>
-      <w:rPr>
-        <w:lang w:val="de-CH"/>
-      </w:rPr>
-      <w:t>is</w:t>
-    </w:r>
-    <w:proofErr w:type="spellEnd"/>
-    <w:r>
-      <w:rPr>
-        <w:lang w:val="de-CH"/>
-      </w:rPr>
-      <w:t xml:space="preserve"> </w:t>
-    </w:r>
-    <w:proofErr w:type="spellStart"/>
-    <w:r>
-      <w:rPr>
-        <w:lang w:val="de-CH"/>
-      </w:rPr>
-      <w:t>the</w:t>
-    </w:r>
-    <w:proofErr w:type="spellEnd"/>
-    <w:r>
-      <w:rPr>
-        <w:lang w:val="de-CH"/>
-      </w:rPr>
-      <w:t xml:space="preserve"> </w:t>
-    </w:r>
-    <w:proofErr w:type="spellStart"/>
-    <w:r>
-      <w:rPr>
-        <w:lang w:val="de-CH"/>
-      </w:rPr>
-      <w:t>header</w:t>
-    </w:r>
-    <w:proofErr w:type="spellEnd"/>
-    <w:r>
-      <w:rPr>
-        <w:lang w:val="de-CH"/>
-      </w:rPr>
-      <w:t xml:space="preserve"> </w:t>
-    </w:r>
-    <w:proofErr w:type="spellStart"/>
-    <w:r>
-      <w:rPr>
-        <w:lang w:val="de-CH"/>
-      </w:rPr>
-      <w:t>for</w:t>
-    </w:r>
-    <w:proofErr w:type="spellEnd"/>
-    <w:r>
-      <w:rPr>
-        <w:lang w:val="de-CH"/>
-      </w:rPr>
-      <w:t xml:space="preserve"> </w:t>
-    </w:r>
-    <w:proofErr w:type="spellStart"/>
-    <w:r>
-      <w:rPr>
-        <w:highlight w:val="yellow"/>
-        <w:lang w:val="de-CH"/>
-      </w:rPr>
-      <w:t>foo</w:t>
-    </w:r>
-    <w:proofErr w:type="spellEnd"/>
-    <w:r>
-      <w:rPr>
-        <w:lang w:val="de-CH"/>
-      </w:rPr>
-      <w:t xml:space="preserve"> </w:t>
-    </w:r>
-    <w:proofErr w:type="spellStart"/>
-    <w:r>
-      <w:rPr>
-        <w:lang w:val="de-CH"/>
-      </w:rPr>
-      <w:t>and</w:t>
-    </w:r>
-    <w:proofErr w:type="spellEnd"/>
-    <w:r>
-      <w:rPr>
-        <w:lang w:val="de-CH"/>
-      </w:rPr>
-      <w:t xml:space="preserve"> </w:t>
+      <w:t xml:space="preserve">Here is the header for </w:t>
     </w:r>
     <w:r>
       <w:rPr>
         <w:highlight w:val="yellow"/>
-        <w:lang w:val="de-CH"/>
+        <w:lang w:val="en-GB"/>
+      </w:rPr>
+      <w:t>foo</w:t>
+    </w:r>
+    <w:r>
+      <w:rPr>
+        <w:lang w:val="en-GB"/>
+      </w:rPr>
+      <w:t xml:space="preserve"> and </w:t>
+    </w:r>
+    <w:r>
+      <w:rPr>
+        <w:highlight w:val="yellow"/>
+        <w:lang w:val="en-GB"/>
       </w:rPr>
       <w:t>bar</w:t>
     </w:r>

</xml_diff>